<commit_message>
Realice los puntos 4,6,7,8 y 9 de las observaciones
</commit_message>
<xml_diff>
--- a/Docs/Observaciones-Lab 3.docx
+++ b/Docs/Observaciones-Lab 3.docx
@@ -29,13 +29,7 @@
         <w:rPr>
           <w:lang w:val="es-419"/>
         </w:rPr>
-        <w:t xml:space="preserve">Estudiante </w:t>
-      </w:r>
-      <w:r>
-        <w:rPr>
-          <w:lang w:val="es-419"/>
-        </w:rPr>
-        <w:t>1</w:t>
+        <w:t>Sofia Velazque Marin</w:t>
       </w:r>
       <w:r>
         <w:rPr>
@@ -47,7 +41,13 @@
         <w:rPr>
           <w:lang w:val="es-419"/>
         </w:rPr>
-        <w:t>Cod XXXX</w:t>
+        <w:t xml:space="preserve">Cod </w:t>
+      </w:r>
+      <w:r>
+        <w:rPr>
+          <w:lang w:val="es-419"/>
+        </w:rPr>
+        <w:t>202113334</w:t>
       </w:r>
     </w:p>
     <w:p>
@@ -62,13 +62,19 @@
         <w:rPr>
           <w:lang w:val="es-419"/>
         </w:rPr>
-        <w:t xml:space="preserve">Estudiante </w:t>
-      </w:r>
-      <w:r>
-        <w:rPr>
-          <w:lang w:val="es-419"/>
-        </w:rPr>
-        <w:t>2 Cod XXXX</w:t>
+        <w:t xml:space="preserve">Valeria Caro Ramirez </w:t>
+      </w:r>
+      <w:r>
+        <w:rPr>
+          <w:lang w:val="es-419"/>
+        </w:rPr>
+        <w:t xml:space="preserve">Cod </w:t>
+      </w:r>
+      <w:r>
+        <w:rPr>
+          <w:lang w:val="es-419"/>
+        </w:rPr>
+        <w:t>202111040</w:t>
       </w:r>
     </w:p>
     <w:p>
@@ -284,6 +290,15 @@
         </w:rPr>
         <w:t xml:space="preserve">¿Qué hace el parámetro </w:t>
       </w:r>
+      <w:r>
+        <w:rPr>
+          <w:rFonts w:ascii="Consolas" w:hAnsi="Consolas"/>
+          <w:b/>
+          <w:iCs/>
+          <w:lang w:val="es-419"/>
+        </w:rPr>
+        <w:t>cmpfunction=</w:t>
+      </w:r>
       <w:proofErr w:type="spellStart"/>
       <w:r>
         <w:rPr>
@@ -292,7 +307,7 @@
           <w:iCs/>
           <w:lang w:val="es-419"/>
         </w:rPr>
-        <w:t>cmpfunction</w:t>
+        <w:t>None</w:t>
       </w:r>
       <w:proofErr w:type="spellEnd"/>
       <w:r>
@@ -302,54 +317,34 @@
           <w:iCs/>
           <w:lang w:val="es-419"/>
         </w:rPr>
-        <w:t>=</w:t>
-      </w:r>
-      <w:proofErr w:type="spellStart"/>
+        <w:t xml:space="preserve"> </w:t>
+      </w:r>
+      <w:r>
+        <w:rPr>
+          <w:rFonts w:ascii="Dax-Regular" w:hAnsi="Dax-Regular"/>
+          <w:lang w:val="es-419"/>
+        </w:rPr>
+        <w:t xml:space="preserve">en la función </w:t>
+      </w:r>
+      <w:proofErr w:type="gramStart"/>
       <w:r>
         <w:rPr>
           <w:rFonts w:ascii="Consolas" w:hAnsi="Consolas"/>
           <w:b/>
-          <w:iCs/>
-          <w:lang w:val="es-419"/>
-        </w:rPr>
-        <w:t>None</w:t>
-      </w:r>
-      <w:proofErr w:type="spellEnd"/>
+          <w:bCs/>
+          <w:lang w:val="es-419"/>
+        </w:rPr>
+        <w:t>newList(</w:t>
+      </w:r>
+      <w:proofErr w:type="gramEnd"/>
       <w:r>
         <w:rPr>
           <w:rFonts w:ascii="Consolas" w:hAnsi="Consolas"/>
           <w:b/>
-          <w:iCs/>
-          <w:lang w:val="es-419"/>
-        </w:rPr>
-        <w:t xml:space="preserve"> </w:t>
-      </w:r>
-      <w:r>
-        <w:rPr>
-          <w:rFonts w:ascii="Dax-Regular" w:hAnsi="Dax-Regular"/>
-          <w:lang w:val="es-419"/>
-        </w:rPr>
-        <w:t xml:space="preserve">en la función </w:t>
-      </w:r>
-      <w:proofErr w:type="spellStart"/>
-      <w:r>
-        <w:rPr>
-          <w:rFonts w:ascii="Consolas" w:hAnsi="Consolas"/>
-          <w:b/>
-          <w:bCs/>
-          <w:lang w:val="es-419"/>
-        </w:rPr>
-        <w:t>newList</w:t>
-      </w:r>
-      <w:proofErr w:type="spellEnd"/>
-      <w:r>
-        <w:rPr>
-          <w:rFonts w:ascii="Consolas" w:hAnsi="Consolas"/>
-          <w:b/>
-          <w:bCs/>
-          <w:lang w:val="es-419"/>
-        </w:rPr>
-        <w:t>()</w:t>
+          <w:bCs/>
+          <w:lang w:val="es-419"/>
+        </w:rPr>
+        <w:t>)</w:t>
       </w:r>
       <w:r>
         <w:rPr>
@@ -377,17 +372,15 @@
           <w:rFonts w:ascii="Dax-Regular" w:hAnsi="Dax-Regular"/>
           <w:lang w:val="es-419"/>
         </w:rPr>
-        <w:t xml:space="preserve">¿Qué hace la </w:t>
-      </w:r>
-      <w:proofErr w:type="spellStart"/>
-      <w:r>
-        <w:rPr>
-          <w:rFonts w:ascii="Dax-Regular" w:hAnsi="Dax-Regular"/>
-          <w:lang w:val="es-419"/>
-        </w:rPr>
-        <w:t>funció</w:t>
-      </w:r>
-      <w:proofErr w:type="spellEnd"/>
+        <w:t>¿Qué hace la funció</w:t>
+      </w:r>
+      <w:r>
+        <w:rPr>
+          <w:rFonts w:ascii="Dax-Regular" w:hAnsi="Dax-Regular"/>
+          <w:lang w:val="es-419"/>
+        </w:rPr>
+        <w:t>n</w:t>
+      </w:r>
       <w:r>
         <w:rPr>
           <w:rFonts w:ascii="Dax-Regular" w:hAnsi="Dax-Regular"/>
@@ -395,7 +388,7 @@
         </w:rPr>
         <w:t xml:space="preserve"> </w:t>
       </w:r>
-      <w:proofErr w:type="spellStart"/>
+      <w:proofErr w:type="gramStart"/>
       <w:r>
         <w:rPr>
           <w:rFonts w:ascii="Consolas" w:hAnsi="Consolas"/>
@@ -403,9 +396,9 @@
           <w:iCs/>
           <w:lang w:val="es-419"/>
         </w:rPr>
-        <w:t>addLast</w:t>
-      </w:r>
-      <w:proofErr w:type="spellEnd"/>
+        <w:t>addLast(</w:t>
+      </w:r>
+      <w:proofErr w:type="gramEnd"/>
       <w:r>
         <w:rPr>
           <w:rFonts w:ascii="Consolas" w:hAnsi="Consolas"/>
@@ -413,7 +406,7 @@
           <w:iCs/>
           <w:lang w:val="es-419"/>
         </w:rPr>
-        <w:t>()</w:t>
+        <w:t>)</w:t>
       </w:r>
       <w:r>
         <w:rPr>
@@ -443,7 +436,7 @@
         </w:rPr>
         <w:t xml:space="preserve">¿Qué hace la función </w:t>
       </w:r>
-      <w:proofErr w:type="spellStart"/>
+      <w:proofErr w:type="gramStart"/>
       <w:r>
         <w:rPr>
           <w:rFonts w:ascii="Consolas" w:hAnsi="Consolas"/>
@@ -451,9 +444,9 @@
           <w:iCs/>
           <w:lang w:val="es-419"/>
         </w:rPr>
-        <w:t>getElement</w:t>
-      </w:r>
-      <w:proofErr w:type="spellEnd"/>
+        <w:t>getElement(</w:t>
+      </w:r>
+      <w:proofErr w:type="gramEnd"/>
       <w:r>
         <w:rPr>
           <w:rFonts w:ascii="Consolas" w:hAnsi="Consolas"/>
@@ -461,7 +454,7 @@
           <w:iCs/>
           <w:lang w:val="es-419"/>
         </w:rPr>
-        <w:t>()</w:t>
+        <w:t>)</w:t>
       </w:r>
       <w:r>
         <w:rPr>
@@ -491,7 +484,7 @@
         </w:rPr>
         <w:t xml:space="preserve">¿Qué hace la función </w:t>
       </w:r>
-      <w:proofErr w:type="spellStart"/>
+      <w:proofErr w:type="gramStart"/>
       <w:r>
         <w:rPr>
           <w:rFonts w:ascii="Consolas" w:hAnsi="Consolas"/>
@@ -499,9 +492,9 @@
           <w:iCs/>
           <w:lang w:val="es-419"/>
         </w:rPr>
-        <w:t>subList</w:t>
-      </w:r>
-      <w:proofErr w:type="spellEnd"/>
+        <w:t>subList(</w:t>
+      </w:r>
+      <w:proofErr w:type="gramEnd"/>
       <w:r>
         <w:rPr>
           <w:rFonts w:ascii="Consolas" w:hAnsi="Consolas"/>
@@ -509,7 +502,7 @@
           <w:iCs/>
           <w:lang w:val="es-419"/>
         </w:rPr>
-        <w:t>()</w:t>
+        <w:t>)</w:t>
       </w:r>
       <w:r>
         <w:rPr>
@@ -580,15 +573,6 @@
           <w:lang w:val="es-419"/>
         </w:rPr>
       </w:pPr>
-    </w:p>
-    <w:p>
-      <w:pPr>
-        <w:jc w:val="both"/>
-        <w:rPr>
-          <w:rFonts w:ascii="Dax-Regular" w:hAnsi="Dax-Regular"/>
-          <w:lang w:val="es-419"/>
-        </w:rPr>
-      </w:pPr>
       <w:r>
         <w:rPr>
           <w:rFonts w:ascii="Dax-Regular" w:hAnsi="Dax-Regular"/>
@@ -599,82 +583,930 @@
     </w:p>
     <w:p>
       <w:pPr>
-        <w:jc w:val="both"/>
-        <w:rPr>
-          <w:rFonts w:ascii="Dax-Regular" w:hAnsi="Dax-Regular"/>
-          <w:lang w:val="es-419"/>
-        </w:rPr>
-      </w:pPr>
-    </w:p>
-    <w:p>
-      <w:pPr>
-        <w:jc w:val="both"/>
-        <w:rPr>
-          <w:rFonts w:ascii="Dax-Regular" w:hAnsi="Dax-Regular"/>
-          <w:lang w:val="es-419"/>
-        </w:rPr>
-      </w:pPr>
-    </w:p>
-    <w:p>
-      <w:pPr>
-        <w:jc w:val="both"/>
-        <w:rPr>
-          <w:rFonts w:ascii="Dax-Regular" w:hAnsi="Dax-Regular"/>
-          <w:lang w:val="es-419"/>
-        </w:rPr>
-      </w:pPr>
-    </w:p>
-    <w:p>
-      <w:pPr>
-        <w:jc w:val="both"/>
-        <w:rPr>
-          <w:rFonts w:ascii="Dax-Regular" w:hAnsi="Dax-Regular"/>
-          <w:lang w:val="es-419"/>
-        </w:rPr>
-      </w:pPr>
-    </w:p>
-    <w:p>
-      <w:pPr>
-        <w:jc w:val="both"/>
-        <w:rPr>
-          <w:rFonts w:ascii="Dax-Regular" w:hAnsi="Dax-Regular"/>
-          <w:lang w:val="es-419"/>
-        </w:rPr>
-      </w:pPr>
-    </w:p>
-    <w:p>
-      <w:pPr>
-        <w:jc w:val="both"/>
-        <w:rPr>
-          <w:rFonts w:ascii="Dax-Regular" w:hAnsi="Dax-Regular"/>
-          <w:lang w:val="es-419"/>
-        </w:rPr>
-      </w:pPr>
-    </w:p>
-    <w:p>
-      <w:pPr>
-        <w:jc w:val="both"/>
-        <w:rPr>
-          <w:rFonts w:ascii="Dax-Regular" w:hAnsi="Dax-Regular"/>
-          <w:lang w:val="es-419"/>
-        </w:rPr>
-      </w:pPr>
-    </w:p>
-    <w:p>
-      <w:pPr>
-        <w:jc w:val="both"/>
-        <w:rPr>
-          <w:rFonts w:ascii="Dax-Regular" w:hAnsi="Dax-Regular"/>
-          <w:lang w:val="es-419"/>
-        </w:rPr>
-      </w:pPr>
-    </w:p>
-    <w:p>
-      <w:pPr>
-        <w:rPr>
-          <w:lang w:val="es-419"/>
-        </w:rPr>
-      </w:pPr>
+        <w:pStyle w:val="Prrafodelista"/>
+        <w:numPr>
+          <w:ilvl w:val="0"/>
+          <w:numId w:val="2"/>
+        </w:numPr>
+        <w:jc w:val="both"/>
+        <w:rPr>
+          <w:rFonts w:ascii="Dax-Regular" w:hAnsi="Dax-Regular"/>
+          <w:lang w:val="es-419"/>
+        </w:rPr>
+      </w:pPr>
+      <w:r>
+        <w:rPr>
+          <w:rFonts w:ascii="Dax-Regular" w:hAnsi="Dax-Regular"/>
+          <w:lang w:val="es-419"/>
+        </w:rPr>
+        <w:t>-----------------</w:t>
+      </w:r>
+    </w:p>
+    <w:p>
+      <w:pPr>
+        <w:pStyle w:val="Prrafodelista"/>
+        <w:numPr>
+          <w:ilvl w:val="0"/>
+          <w:numId w:val="2"/>
+        </w:numPr>
+        <w:jc w:val="both"/>
+        <w:rPr>
+          <w:rFonts w:ascii="Dax-Regular" w:hAnsi="Dax-Regular"/>
+          <w:lang w:val="es-419"/>
+        </w:rPr>
+      </w:pPr>
+      <w:r>
+        <w:rPr>
+          <w:rFonts w:ascii="Dax-Regular" w:hAnsi="Dax-Regular"/>
+          <w:lang w:val="es-419"/>
+        </w:rPr>
+        <w:t>-----------------</w:t>
+      </w:r>
+    </w:p>
+    <w:p>
+      <w:pPr>
+        <w:pStyle w:val="Prrafodelista"/>
+        <w:numPr>
+          <w:ilvl w:val="0"/>
+          <w:numId w:val="2"/>
+        </w:numPr>
+        <w:jc w:val="both"/>
+        <w:rPr>
+          <w:rFonts w:ascii="Dax-Regular" w:hAnsi="Dax-Regular"/>
+          <w:lang w:val="es-419"/>
+        </w:rPr>
+      </w:pPr>
+      <w:r>
+        <w:rPr>
+          <w:rFonts w:ascii="Dax-Regular" w:hAnsi="Dax-Regular"/>
+          <w:lang w:val="es-419"/>
+        </w:rPr>
+        <w:t>-----------------</w:t>
+      </w:r>
+    </w:p>
+    <w:p>
+      <w:pPr>
+        <w:pStyle w:val="Prrafodelista"/>
+        <w:numPr>
+          <w:ilvl w:val="0"/>
+          <w:numId w:val="2"/>
+        </w:numPr>
+        <w:jc w:val="both"/>
+        <w:rPr>
+          <w:rFonts w:ascii="Dax-Regular" w:hAnsi="Dax-Regular"/>
+          <w:bCs/>
+          <w:lang w:val="es-419"/>
+        </w:rPr>
+      </w:pPr>
+      <w:r>
+        <w:rPr>
+          <w:rFonts w:ascii="Dax-Regular" w:hAnsi="Dax-Regular"/>
+          <w:lang w:val="es-419"/>
+        </w:rPr>
+        <w:t xml:space="preserve">Para crear una lista se utiliza la función </w:t>
+      </w:r>
+      <w:proofErr w:type="gramStart"/>
+      <w:r>
+        <w:rPr>
+          <w:rFonts w:ascii="Consolas" w:hAnsi="Consolas"/>
+          <w:b/>
+          <w:iCs/>
+          <w:lang w:val="es-419"/>
+        </w:rPr>
+        <w:t>newList</w:t>
+      </w:r>
+      <w:r>
+        <w:rPr>
+          <w:rFonts w:ascii="Consolas" w:hAnsi="Consolas"/>
+          <w:b/>
+          <w:iCs/>
+          <w:lang w:val="es-419"/>
+        </w:rPr>
+        <w:t>(</w:t>
+      </w:r>
+      <w:proofErr w:type="gramEnd"/>
+      <w:r>
+        <w:rPr>
+          <w:rFonts w:ascii="Consolas" w:hAnsi="Consolas"/>
+          <w:b/>
+          <w:iCs/>
+          <w:lang w:val="es-419"/>
+        </w:rPr>
+        <w:t>)</w:t>
+      </w:r>
+      <w:r>
+        <w:rPr>
+          <w:rFonts w:ascii="Dax-Regular" w:hAnsi="Dax-Regular"/>
+          <w:bCs/>
+          <w:iCs/>
+          <w:lang w:val="es-419"/>
+        </w:rPr>
+        <w:t xml:space="preserve"> , esta recibe 5 parametros </w:t>
+      </w:r>
+      <w:r>
+        <w:rPr>
+          <w:rFonts w:ascii="Dax-Regular" w:hAnsi="Dax-Regular"/>
+          <w:bCs/>
+          <w:iCs/>
+          <w:lang w:val="es-419"/>
+        </w:rPr>
+        <w:t>dataestructures, cmpfunction, key, filename y delimiter. A continuación, se hará un breve resumen de los parametros:</w:t>
+      </w:r>
+    </w:p>
+    <w:p>
+      <w:pPr>
+        <w:pStyle w:val="Prrafodelista"/>
+        <w:jc w:val="both"/>
+        <w:rPr>
+          <w:rFonts w:ascii="Dax-Regular" w:hAnsi="Dax-Regular"/>
+          <w:bCs/>
+          <w:lang w:val="es-419"/>
+        </w:rPr>
+      </w:pPr>
+    </w:p>
+    <w:p>
+      <w:pPr>
+        <w:pStyle w:val="Prrafodelista"/>
+        <w:numPr>
+          <w:ilvl w:val="0"/>
+          <w:numId w:val="4"/>
+        </w:numPr>
+        <w:jc w:val="both"/>
+        <w:rPr>
+          <w:rFonts w:ascii="Dax-Regular" w:hAnsi="Dax-Regular"/>
+          <w:bCs/>
+          <w:lang w:val="es-419"/>
+        </w:rPr>
+      </w:pPr>
+      <w:r>
+        <w:rPr>
+          <w:rFonts w:ascii="Dax-Regular" w:hAnsi="Dax-Regular"/>
+          <w:bCs/>
+          <w:lang w:val="es-419"/>
+        </w:rPr>
+        <w:t>Dataestructures: Tipo de estructura a utilizar para implementar en la lista. Los tipos pueden ser: ARRAY_LIST Y SINGLE_LINKED.</w:t>
+      </w:r>
+    </w:p>
+    <w:p>
+      <w:pPr>
+        <w:pStyle w:val="Prrafodelista"/>
+        <w:numPr>
+          <w:ilvl w:val="0"/>
+          <w:numId w:val="4"/>
+        </w:numPr>
+        <w:jc w:val="both"/>
+        <w:rPr>
+          <w:rFonts w:ascii="Dax-Regular" w:hAnsi="Dax-Regular"/>
+          <w:bCs/>
+          <w:lang w:val="es-419"/>
+        </w:rPr>
+      </w:pPr>
+      <w:r>
+        <w:rPr>
+          <w:rFonts w:ascii="Dax-Regular" w:hAnsi="Dax-Regular"/>
+          <w:bCs/>
+          <w:lang w:val="es-419"/>
+        </w:rPr>
+        <w:t>Cmpfunction:</w:t>
+      </w:r>
+      <w:r>
+        <w:rPr>
+          <w:rFonts w:ascii="Dax-Regular" w:hAnsi="Dax-Regular"/>
+          <w:bCs/>
+          <w:lang w:val="es-419"/>
+        </w:rPr>
+        <w:t xml:space="preserve"> ______________</w:t>
+      </w:r>
+    </w:p>
+    <w:p>
+      <w:pPr>
+        <w:pStyle w:val="Prrafodelista"/>
+        <w:numPr>
+          <w:ilvl w:val="0"/>
+          <w:numId w:val="4"/>
+        </w:numPr>
+        <w:jc w:val="both"/>
+        <w:rPr>
+          <w:rFonts w:ascii="Dax-Regular" w:hAnsi="Dax-Regular"/>
+          <w:bCs/>
+          <w:lang w:val="es-419"/>
+        </w:rPr>
+      </w:pPr>
+      <w:r>
+        <w:rPr>
+          <w:rFonts w:ascii="Dax-Regular" w:hAnsi="Dax-Regular"/>
+          <w:bCs/>
+          <w:lang w:val="es-419"/>
+        </w:rPr>
+        <w:t>Key:</w:t>
+      </w:r>
+      <w:r>
+        <w:rPr>
+          <w:rFonts w:ascii="Dax-Regular" w:hAnsi="Dax-Regular"/>
+          <w:bCs/>
+          <w:lang w:val="es-419"/>
+        </w:rPr>
+        <w:t xml:space="preserve"> ______________</w:t>
+      </w:r>
+    </w:p>
+    <w:p>
+      <w:pPr>
+        <w:pStyle w:val="Prrafodelista"/>
+        <w:numPr>
+          <w:ilvl w:val="0"/>
+          <w:numId w:val="4"/>
+        </w:numPr>
+        <w:jc w:val="both"/>
+        <w:rPr>
+          <w:rFonts w:ascii="Dax-Regular" w:hAnsi="Dax-Regular"/>
+          <w:bCs/>
+          <w:lang w:val="es-419"/>
+        </w:rPr>
+      </w:pPr>
+      <w:r>
+        <w:rPr>
+          <w:rFonts w:ascii="Dax-Regular" w:hAnsi="Dax-Regular"/>
+          <w:bCs/>
+          <w:lang w:val="es-419"/>
+        </w:rPr>
+        <w:t>Filename: Archivo a partir del cual se va a crear la lista, este puede ser un CSV UTF8.</w:t>
+      </w:r>
+    </w:p>
+    <w:p>
+      <w:pPr>
+        <w:pStyle w:val="Prrafodelista"/>
+        <w:numPr>
+          <w:ilvl w:val="0"/>
+          <w:numId w:val="4"/>
+        </w:numPr>
+        <w:jc w:val="both"/>
+        <w:rPr>
+          <w:rFonts w:ascii="Dax-Regular" w:hAnsi="Dax-Regular"/>
+          <w:bCs/>
+          <w:lang w:val="es-419"/>
+        </w:rPr>
+      </w:pPr>
+      <w:r>
+        <w:rPr>
+          <w:rFonts w:ascii="Dax-Regular" w:hAnsi="Dax-Regular"/>
+          <w:bCs/>
+          <w:lang w:val="es-419"/>
+        </w:rPr>
+        <w:t>Delimiter: Se utiliza este valor para separar los campos y el valor por defecto son las comas.</w:t>
+      </w:r>
+    </w:p>
+    <w:p>
+      <w:pPr>
+        <w:jc w:val="both"/>
+        <w:rPr>
+          <w:rFonts w:ascii="Dax-Regular" w:hAnsi="Dax-Regular"/>
+          <w:bCs/>
+          <w:lang w:val="es-419"/>
+        </w:rPr>
+      </w:pPr>
+    </w:p>
+    <w:p>
+      <w:pPr>
+        <w:pStyle w:val="Prrafodelista"/>
+        <w:numPr>
+          <w:ilvl w:val="0"/>
+          <w:numId w:val="2"/>
+        </w:numPr>
+        <w:jc w:val="both"/>
+        <w:rPr>
+          <w:rFonts w:ascii="Dax-Regular" w:hAnsi="Dax-Regular"/>
+          <w:lang w:val="es-419"/>
+        </w:rPr>
+      </w:pPr>
+      <w:r>
+        <w:rPr>
+          <w:rFonts w:ascii="Dax-Regular" w:hAnsi="Dax-Regular"/>
+          <w:lang w:val="es-419"/>
+        </w:rPr>
+        <w:t>-----------------</w:t>
+      </w:r>
+    </w:p>
+    <w:p>
+      <w:pPr>
+        <w:pStyle w:val="Prrafodelista"/>
+        <w:numPr>
+          <w:ilvl w:val="0"/>
+          <w:numId w:val="2"/>
+        </w:numPr>
+        <w:jc w:val="both"/>
+        <w:rPr>
+          <w:rFonts w:ascii="Dax-Regular" w:hAnsi="Dax-Regular"/>
+          <w:lang w:val="es-419"/>
+        </w:rPr>
+      </w:pPr>
+      <w:r>
+        <w:rPr>
+          <w:rFonts w:ascii="Dax-Regular" w:hAnsi="Dax-Regular"/>
+          <w:lang w:val="es-419"/>
+        </w:rPr>
+        <w:t xml:space="preserve">La función </w:t>
+      </w:r>
+      <w:proofErr w:type="gramStart"/>
+      <w:r>
+        <w:rPr>
+          <w:rFonts w:ascii="Consolas" w:hAnsi="Consolas"/>
+          <w:b/>
+          <w:iCs/>
+          <w:lang w:val="es-419"/>
+        </w:rPr>
+        <w:t>addLast(</w:t>
+      </w:r>
+      <w:proofErr w:type="gramEnd"/>
+      <w:r>
+        <w:rPr>
+          <w:rFonts w:ascii="Consolas" w:hAnsi="Consolas"/>
+          <w:b/>
+          <w:iCs/>
+          <w:lang w:val="es-419"/>
+        </w:rPr>
+        <w:t>)</w:t>
+      </w:r>
+      <w:r>
+        <w:rPr>
+          <w:rFonts w:ascii="Dax-Regular" w:hAnsi="Dax-Regular"/>
+          <w:bCs/>
+          <w:iCs/>
+          <w:lang w:val="es-419"/>
+        </w:rPr>
+        <w:t xml:space="preserve"> </w:t>
+      </w:r>
+      <w:r>
+        <w:rPr>
+          <w:rFonts w:ascii="Dax-Regular" w:hAnsi="Dax-Regular"/>
+          <w:bCs/>
+          <w:iCs/>
+          <w:lang w:val="es-419"/>
+        </w:rPr>
+        <w:t>se encarga de agregar un elemento en la última posición de la lista</w:t>
+      </w:r>
+      <w:r>
+        <w:rPr>
+          <w:rFonts w:ascii="Dax-Regular" w:hAnsi="Dax-Regular"/>
+          <w:bCs/>
+          <w:iCs/>
+          <w:lang w:val="es-419"/>
+        </w:rPr>
+        <w:t>.</w:t>
+      </w:r>
+    </w:p>
+    <w:p>
+      <w:pPr>
+        <w:pStyle w:val="Prrafodelista"/>
+        <w:numPr>
+          <w:ilvl w:val="0"/>
+          <w:numId w:val="2"/>
+        </w:numPr>
+        <w:jc w:val="both"/>
+        <w:rPr>
+          <w:rFonts w:ascii="Dax-Regular" w:hAnsi="Dax-Regular"/>
+          <w:lang w:val="es-419"/>
+        </w:rPr>
+      </w:pPr>
+      <w:r>
+        <w:rPr>
+          <w:rFonts w:ascii="Dax-Regular" w:hAnsi="Dax-Regular"/>
+          <w:bCs/>
+          <w:iCs/>
+          <w:lang w:val="es-419"/>
+        </w:rPr>
+        <w:t xml:space="preserve">La función </w:t>
+      </w:r>
+      <w:r>
+        <w:rPr>
+          <w:rFonts w:ascii="Consolas" w:hAnsi="Consolas"/>
+          <w:b/>
+          <w:iCs/>
+          <w:lang w:val="es-419"/>
+        </w:rPr>
+        <w:t>getElement(</w:t>
+      </w:r>
+      <w:r>
+        <w:rPr>
+          <w:rFonts w:ascii="Consolas" w:hAnsi="Consolas"/>
+          <w:b/>
+          <w:iCs/>
+          <w:lang w:val="es-419"/>
+        </w:rPr>
+        <w:t>)</w:t>
+      </w:r>
+      <w:r>
+        <w:rPr>
+          <w:rFonts w:ascii="Dax-Regular" w:hAnsi="Dax-Regular"/>
+          <w:b/>
+          <w:iCs/>
+          <w:lang w:val="es-419"/>
+        </w:rPr>
+        <w:t xml:space="preserve"> </w:t>
+      </w:r>
+      <w:r>
+        <w:rPr>
+          <w:rFonts w:ascii="Dax-Regular" w:hAnsi="Dax-Regular"/>
+          <w:bCs/>
+          <w:iCs/>
+          <w:lang w:val="es-419"/>
+        </w:rPr>
+        <w:t xml:space="preserve">se encarga de </w:t>
+      </w:r>
+      <w:r>
+        <w:rPr>
+          <w:rFonts w:ascii="Dax-Regular" w:hAnsi="Dax-Regular"/>
+          <w:bCs/>
+          <w:iCs/>
+          <w:lang w:val="es-419"/>
+        </w:rPr>
+        <w:t>retornar</w:t>
+      </w:r>
+      <w:r>
+        <w:rPr>
+          <w:rFonts w:ascii="Dax-Regular" w:hAnsi="Dax-Regular"/>
+          <w:bCs/>
+          <w:iCs/>
+          <w:lang w:val="es-419"/>
+        </w:rPr>
+        <w:t xml:space="preserve"> el elemento en la posición pos de la lista, esto lo hace recorriendo toda la lista hasta encontrar el elemento pos, este si o si debe ser mayor a cero y menor o igual al tamaño de la lista. Para que esta función pueda </w:t>
+      </w:r>
+      <w:r>
+        <w:rPr>
+          <w:rFonts w:ascii="Dax-Regular" w:hAnsi="Dax-Regular"/>
+          <w:bCs/>
+          <w:iCs/>
+          <w:lang w:val="es-419"/>
+        </w:rPr>
+        <w:t xml:space="preserve">funcionar correctamente </w:t>
+      </w:r>
+      <w:r>
+        <w:rPr>
+          <w:rFonts w:ascii="Dax-Regular" w:hAnsi="Dax-Regular"/>
+          <w:bCs/>
+          <w:iCs/>
+          <w:lang w:val="es-419"/>
+        </w:rPr>
+        <w:t xml:space="preserve">la lista que recibe no puede estar vacía porque </w:t>
+      </w:r>
+      <w:r>
+        <w:rPr>
+          <w:rFonts w:ascii="Dax-Regular" w:hAnsi="Dax-Regular"/>
+          <w:bCs/>
+          <w:iCs/>
+          <w:lang w:val="es-419"/>
+        </w:rPr>
+        <w:t xml:space="preserve">en tal caso, no habría </w:t>
+      </w:r>
+      <w:r>
+        <w:rPr>
+          <w:rFonts w:ascii="Dax-Regular" w:hAnsi="Dax-Regular"/>
+          <w:bCs/>
+          <w:iCs/>
+          <w:lang w:val="es-419"/>
+        </w:rPr>
+        <w:t xml:space="preserve">una posición del elemento </w:t>
+      </w:r>
+      <w:r>
+        <w:rPr>
+          <w:rFonts w:ascii="Dax-Regular" w:hAnsi="Dax-Regular"/>
+          <w:bCs/>
+          <w:iCs/>
+          <w:lang w:val="es-419"/>
+        </w:rPr>
+        <w:t xml:space="preserve">a </w:t>
+      </w:r>
+      <w:r>
+        <w:rPr>
+          <w:rFonts w:ascii="Dax-Regular" w:hAnsi="Dax-Regular"/>
+          <w:bCs/>
+          <w:iCs/>
+          <w:lang w:val="es-419"/>
+        </w:rPr>
+        <w:t>retornar.</w:t>
+      </w:r>
+    </w:p>
+    <w:p>
+      <w:pPr>
+        <w:jc w:val="both"/>
+        <w:rPr>
+          <w:rFonts w:ascii="Dax-Regular" w:hAnsi="Dax-Regular"/>
+          <w:lang w:val="es-419"/>
+        </w:rPr>
+      </w:pPr>
+    </w:p>
+    <w:p>
+      <w:pPr>
+        <w:jc w:val="both"/>
+        <w:rPr>
+          <w:rFonts w:ascii="Dax-Regular" w:hAnsi="Dax-Regular"/>
+          <w:lang w:val="es-419"/>
+        </w:rPr>
+      </w:pPr>
+    </w:p>
+    <w:p>
+      <w:pPr>
+        <w:jc w:val="both"/>
+        <w:rPr>
+          <w:rFonts w:ascii="Dax-Regular" w:hAnsi="Dax-Regular"/>
+          <w:lang w:val="es-419"/>
+        </w:rPr>
+      </w:pPr>
+    </w:p>
+    <w:p>
+      <w:pPr>
+        <w:pStyle w:val="Prrafodelista"/>
+        <w:numPr>
+          <w:ilvl w:val="0"/>
+          <w:numId w:val="2"/>
+        </w:numPr>
+        <w:jc w:val="both"/>
+        <w:rPr>
+          <w:rFonts w:ascii="Dax-Regular" w:hAnsi="Dax-Regular"/>
+          <w:lang w:val="es-419"/>
+        </w:rPr>
+      </w:pPr>
+      <w:r>
+        <w:rPr>
+          <w:rFonts w:ascii="Dax-Regular" w:hAnsi="Dax-Regular"/>
+          <w:lang w:val="es-419"/>
+        </w:rPr>
+        <w:lastRenderedPageBreak/>
+        <w:t>L</w:t>
+      </w:r>
+      <w:r>
+        <w:rPr>
+          <w:rFonts w:ascii="Dax-Regular" w:hAnsi="Dax-Regular"/>
+          <w:lang w:val="es-419"/>
+        </w:rPr>
+        <w:t xml:space="preserve">a función </w:t>
+      </w:r>
+      <w:r>
+        <w:rPr>
+          <w:rFonts w:ascii="Consolas" w:hAnsi="Consolas"/>
+          <w:b/>
+          <w:iCs/>
+          <w:lang w:val="es-419"/>
+        </w:rPr>
+        <w:t>subList (</w:t>
+      </w:r>
+      <w:r>
+        <w:rPr>
+          <w:rFonts w:ascii="Consolas" w:hAnsi="Consolas"/>
+          <w:b/>
+          <w:iCs/>
+          <w:lang w:val="es-419"/>
+        </w:rPr>
+        <w:t>)</w:t>
+      </w:r>
+      <w:r>
+        <w:rPr>
+          <w:rFonts w:ascii="Dax-Regular" w:hAnsi="Dax-Regular"/>
+          <w:bCs/>
+          <w:iCs/>
+          <w:lang w:val="es-419"/>
+        </w:rPr>
+        <w:t xml:space="preserve"> se encarga de retornar una sublista de la lista</w:t>
+      </w:r>
+      <w:r>
+        <w:rPr>
+          <w:rFonts w:ascii="Dax-Regular" w:hAnsi="Dax-Regular"/>
+          <w:bCs/>
+          <w:iCs/>
+          <w:lang w:val="es-419"/>
+        </w:rPr>
+        <w:t>,</w:t>
+      </w:r>
+      <w:r>
+        <w:rPr>
+          <w:rFonts w:ascii="Dax-Regular" w:hAnsi="Dax-Regular"/>
+          <w:bCs/>
+          <w:iCs/>
+          <w:lang w:val="es-419"/>
+        </w:rPr>
+        <w:t xml:space="preserve"> esta</w:t>
+      </w:r>
+      <w:r>
+        <w:rPr>
+          <w:rFonts w:ascii="Dax-Regular" w:hAnsi="Dax-Regular"/>
+          <w:bCs/>
+          <w:iCs/>
+          <w:lang w:val="es-419"/>
+        </w:rPr>
+        <w:t xml:space="preserve"> recibe tres parámetros la lista</w:t>
+      </w:r>
+      <w:r>
+        <w:rPr>
+          <w:rFonts w:ascii="Dax-Regular" w:hAnsi="Dax-Regular"/>
+          <w:bCs/>
+          <w:iCs/>
+          <w:lang w:val="es-419"/>
+        </w:rPr>
+        <w:t xml:space="preserve"> previamente creada</w:t>
+      </w:r>
+      <w:r>
+        <w:rPr>
+          <w:rFonts w:ascii="Dax-Regular" w:hAnsi="Dax-Regular"/>
+          <w:bCs/>
+          <w:iCs/>
+          <w:lang w:val="es-419"/>
+        </w:rPr>
+        <w:t xml:space="preserve">, la posición del elemento </w:t>
+      </w:r>
+      <w:r>
+        <w:rPr>
+          <w:rFonts w:ascii="Dax-Regular" w:hAnsi="Dax-Regular"/>
+          <w:bCs/>
+          <w:iCs/>
+          <w:lang w:val="es-419"/>
+        </w:rPr>
+        <w:t>en la</w:t>
+      </w:r>
+      <w:r>
+        <w:rPr>
+          <w:rFonts w:ascii="Dax-Regular" w:hAnsi="Dax-Regular"/>
+          <w:bCs/>
+          <w:iCs/>
+          <w:lang w:val="es-419"/>
+        </w:rPr>
+        <w:t xml:space="preserve"> lista original desde la cual se desea realizar una copia de los elementos y el número de elementos a copiar en la nueva lista</w:t>
+      </w:r>
+      <w:r>
+        <w:rPr>
+          <w:rFonts w:ascii="Dax-Regular" w:hAnsi="Dax-Regular"/>
+          <w:bCs/>
+          <w:iCs/>
+          <w:lang w:val="es-419"/>
+        </w:rPr>
+        <w:t>.</w:t>
+      </w:r>
+      <w:r>
+        <w:rPr>
+          <w:rFonts w:ascii="Dax-Regular" w:hAnsi="Dax-Regular"/>
+          <w:bCs/>
+          <w:iCs/>
+          <w:lang w:val="es-419"/>
+        </w:rPr>
+        <w:t xml:space="preserve"> La imagen a continuación demuestra su funcionamiento:</w:t>
+      </w:r>
+      <w:r>
+        <w:rPr>
+          <w:rFonts w:ascii="Dax-Regular" w:hAnsi="Dax-Regular"/>
+          <w:noProof/>
+          <w:lang w:val="es-419"/>
+        </w:rPr>
+        <w:t xml:space="preserve"> </w:t>
+      </w:r>
+    </w:p>
+    <w:p>
+      <w:pPr>
+        <w:ind w:left="360"/>
+        <w:jc w:val="both"/>
+        <w:rPr>
+          <w:rFonts w:ascii="Dax-Regular" w:hAnsi="Dax-Regular"/>
+          <w:lang w:val="es-419"/>
+        </w:rPr>
+      </w:pPr>
+      <w:r>
+        <w:rPr>
+          <w:rFonts w:ascii="Dax-Regular" w:hAnsi="Dax-Regular"/>
+          <w:lang w:val="es-419"/>
+        </w:rPr>
+        <w:drawing>
+          <wp:anchor distT="0" distB="0" distL="114300" distR="114300" simplePos="0" relativeHeight="251658240" behindDoc="0" locked="0" layoutInCell="1" allowOverlap="1" wp14:anchorId="6619A3C4" wp14:editId="6F62670F">
+            <wp:simplePos x="0" y="0"/>
+            <wp:positionH relativeFrom="margin">
+              <wp:posOffset>-171450</wp:posOffset>
+            </wp:positionH>
+            <wp:positionV relativeFrom="paragraph">
+              <wp:posOffset>95250</wp:posOffset>
+            </wp:positionV>
+            <wp:extent cx="6345439" cy="2446655"/>
+            <wp:effectExtent l="0" t="0" r="0" b="0"/>
+            <wp:wrapNone/>
+            <wp:docPr id="1" name="Imagen 1" descr="Texto&#10;&#10;Descripción generada automáticamente"/>
+            <wp:cNvGraphicFramePr>
+              <a:graphicFrameLocks xmlns:a="http://schemas.openxmlformats.org/drawingml/2006/main" noChangeAspect="1"/>
+            </wp:cNvGraphicFramePr>
+            <a:graphic xmlns:a="http://schemas.openxmlformats.org/drawingml/2006/main">
+              <a:graphicData uri="http://schemas.openxmlformats.org/drawingml/2006/picture">
+                <pic:pic xmlns:pic="http://schemas.openxmlformats.org/drawingml/2006/picture">
+                  <pic:nvPicPr>
+                    <pic:cNvPr id="1" name="Imagen 1" descr="Texto&#10;&#10;Descripción generada automáticamente"/>
+                    <pic:cNvPicPr/>
+                  </pic:nvPicPr>
+                  <pic:blipFill>
+                    <a:blip r:embed="rId5" cstate="print">
+                      <a:extLst>
+                        <a:ext uri="{28A0092B-C50C-407E-A947-70E740481C1C}">
+                          <a14:useLocalDpi xmlns:a14="http://schemas.microsoft.com/office/drawing/2010/main" val="0"/>
+                        </a:ext>
+                      </a:extLst>
+                    </a:blip>
+                    <a:stretch>
+                      <a:fillRect/>
+                    </a:stretch>
+                  </pic:blipFill>
+                  <pic:spPr>
+                    <a:xfrm>
+                      <a:off x="0" y="0"/>
+                      <a:ext cx="6345439" cy="2446655"/>
+                    </a:xfrm>
+                    <a:prstGeom prst="rect">
+                      <a:avLst/>
+                    </a:prstGeom>
+                  </pic:spPr>
+                </pic:pic>
+              </a:graphicData>
+            </a:graphic>
+            <wp14:sizeRelH relativeFrom="margin">
+              <wp14:pctWidth>0</wp14:pctWidth>
+            </wp14:sizeRelH>
+            <wp14:sizeRelV relativeFrom="margin">
+              <wp14:pctHeight>0</wp14:pctHeight>
+            </wp14:sizeRelV>
+          </wp:anchor>
+        </w:drawing>
+      </w:r>
+    </w:p>
+    <w:p>
+      <w:pPr>
+        <w:pStyle w:val="Prrafodelista"/>
+        <w:jc w:val="both"/>
+        <w:rPr>
+          <w:rFonts w:ascii="Dax-Regular" w:hAnsi="Dax-Regular"/>
+          <w:lang w:val="es-419"/>
+        </w:rPr>
+      </w:pPr>
+    </w:p>
+    <w:p>
+      <w:pPr>
+        <w:pStyle w:val="Prrafodelista"/>
+        <w:jc w:val="both"/>
+        <w:rPr>
+          <w:rFonts w:ascii="Dax-Regular" w:hAnsi="Dax-Regular"/>
+          <w:lang w:val="es-419"/>
+        </w:rPr>
+      </w:pPr>
+    </w:p>
+    <w:p>
+      <w:pPr>
+        <w:jc w:val="both"/>
+        <w:rPr>
+          <w:rFonts w:ascii="Dax-Regular" w:hAnsi="Dax-Regular"/>
+          <w:lang w:val="es-419"/>
+        </w:rPr>
+      </w:pPr>
+    </w:p>
+    <w:p>
+      <w:pPr>
+        <w:jc w:val="both"/>
+        <w:rPr>
+          <w:rFonts w:ascii="Dax-Regular" w:hAnsi="Dax-Regular"/>
+          <w:lang w:val="es-419"/>
+        </w:rPr>
+      </w:pPr>
+    </w:p>
+    <w:p>
+      <w:pPr>
+        <w:jc w:val="both"/>
+        <w:rPr>
+          <w:rFonts w:ascii="Dax-Regular" w:hAnsi="Dax-Regular"/>
+          <w:lang w:val="es-419"/>
+        </w:rPr>
+      </w:pPr>
+    </w:p>
+    <w:p>
+      <w:pPr>
+        <w:jc w:val="both"/>
+        <w:rPr>
+          <w:rFonts w:ascii="Dax-Regular" w:hAnsi="Dax-Regular"/>
+          <w:lang w:val="es-419"/>
+        </w:rPr>
+      </w:pPr>
+    </w:p>
+    <w:p>
+      <w:pPr>
+        <w:jc w:val="both"/>
+        <w:rPr>
+          <w:rFonts w:ascii="Dax-Regular" w:hAnsi="Dax-Regular"/>
+          <w:lang w:val="es-419"/>
+        </w:rPr>
+      </w:pPr>
+    </w:p>
+    <w:p>
+      <w:pPr>
+        <w:jc w:val="both"/>
+        <w:rPr>
+          <w:rFonts w:ascii="Dax-Regular" w:hAnsi="Dax-Regular"/>
+          <w:lang w:val="es-419"/>
+        </w:rPr>
+      </w:pPr>
+    </w:p>
+    <w:p>
+      <w:pPr>
+        <w:rPr>
+          <w:lang w:val="es-419"/>
+        </w:rPr>
+      </w:pPr>
+    </w:p>
+    <w:p>
+      <w:pPr>
+        <w:rPr>
+          <w:lang w:val="es-419"/>
+        </w:rPr>
+      </w:pPr>
+    </w:p>
+    <w:p>
+      <w:pPr>
+        <w:pStyle w:val="Prrafodelista"/>
+        <w:numPr>
+          <w:ilvl w:val="0"/>
+          <w:numId w:val="2"/>
+        </w:numPr>
+        <w:rPr>
+          <w:lang w:val="es-419"/>
+        </w:rPr>
+      </w:pPr>
+      <w:r>
+        <w:rPr>
+          <w:lang w:val="es-419"/>
+        </w:rPr>
+        <w:t>Para observar el cambio del comportamiento se utilizó a librería de time para detectar en cuanto tiempo se ejecutaba el programa</w:t>
+      </w:r>
+      <w:r>
+        <w:rPr>
+          <w:rFonts w:ascii="Dax-Regular" w:hAnsi="Dax-Regular"/>
+          <w:lang w:val="es-419"/>
+        </w:rPr>
+        <w:t xml:space="preserve"> al cambiar la implementación del parámetro </w:t>
+      </w:r>
+      <w:r>
+        <w:rPr>
+          <w:rFonts w:ascii="Consolas" w:hAnsi="Consolas"/>
+          <w:b/>
+          <w:bCs/>
+          <w:lang w:val="es-419"/>
+        </w:rPr>
+        <w:t>“ARRAY_LIST”</w:t>
+      </w:r>
+      <w:r>
+        <w:rPr>
+          <w:rFonts w:ascii="Dax-Regular" w:hAnsi="Dax-Regular"/>
+          <w:lang w:val="es-419"/>
+        </w:rPr>
+        <w:t xml:space="preserve"> a </w:t>
+      </w:r>
+      <w:r>
+        <w:rPr>
+          <w:rFonts w:ascii="Consolas" w:hAnsi="Consolas"/>
+          <w:b/>
+          <w:bCs/>
+          <w:lang w:val="es-419"/>
+        </w:rPr>
+        <w:t>“SINGLE_LINKED”</w:t>
+      </w:r>
+      <w:r>
+        <w:rPr>
+          <w:rFonts w:ascii="Dax-Regular" w:hAnsi="Dax-Regular"/>
+          <w:lang w:val="es-419"/>
+        </w:rPr>
+        <w:t>.</w:t>
+      </w:r>
+      <w:r>
+        <w:rPr>
+          <w:rFonts w:ascii="Dax-Regular" w:hAnsi="Dax-Regular"/>
+          <w:lang w:val="es-419"/>
+        </w:rPr>
+        <w:t xml:space="preserve"> </w:t>
+      </w:r>
+      <w:r>
+        <w:rPr>
+          <w:rFonts w:ascii="Dax-Regular" w:hAnsi="Dax-Regular"/>
+          <w:lang w:val="es-419"/>
+        </w:rPr>
+        <w:t>De ello</w:t>
+      </w:r>
+      <w:r>
+        <w:rPr>
+          <w:rFonts w:ascii="Dax-Regular" w:hAnsi="Dax-Regular"/>
+          <w:lang w:val="es-419"/>
+        </w:rPr>
+        <w:t xml:space="preserve"> se obtuvo que al ejecutar el programa con el primer parámetro se tardó aproximadamente _______ (segundos o minutos), mientras que con el segundo se tardo ________ </w:t>
+      </w:r>
+      <w:r>
+        <w:rPr>
+          <w:rFonts w:ascii="Dax-Regular" w:hAnsi="Dax-Regular"/>
+          <w:lang w:val="es-419"/>
+        </w:rPr>
+        <w:t>(segundos o minutos</w:t>
+      </w:r>
+      <w:r>
+        <w:rPr>
+          <w:rFonts w:ascii="Dax-Regular" w:hAnsi="Dax-Regular"/>
+          <w:lang w:val="es-419"/>
+        </w:rPr>
+        <w:t>). Por ello se puede concluir que ___________</w:t>
+      </w:r>
     </w:p>
     <w:sectPr>
       <w:pgSz w:w="12240" w:h="15840"/>
@@ -689,6 +1521,318 @@
 <file path=word/numbering.xml><?xml version="1.0" encoding="utf-8"?>
 <w:numbering xmlns:wpc="http://schemas.microsoft.com/office/word/2010/wordprocessingCanvas" xmlns:cx="http://schemas.microsoft.com/office/drawing/2014/chartex" xmlns:cx1="http://schemas.microsoft.com/office/drawing/2015/9/8/chartex" xmlns:cx2="http://schemas.microsoft.com/office/drawing/2015/10/21/chartex" xmlns:cx3="http://schemas.microsoft.com/office/drawing/2016/5/9/chartex" xmlns:cx4="http://schemas.microsoft.com/office/drawing/2016/5/10/chartex" xmlns:cx5="http://schemas.microsoft.com/office/drawing/2016/5/11/chartex" xmlns:cx6="http://schemas.microsoft.com/office/drawing/2016/5/12/chartex" xmlns:cx7="http://schemas.microsoft.com/office/drawing/2016/5/13/chartex" xmlns:cx8="http://schemas.microsoft.com/office/drawing/2016/5/14/chartex" xmlns:mc="http://schemas.openxmlformats.org/markup-compatibility/2006" xmlns:aink="http://schemas.microsoft.com/office/drawing/2016/ink" xmlns:am3d="http://schemas.microsoft.com/office/drawing/2017/model3d" xmlns:o="urn:schemas-microsoft-com:office:office" xmlns:r="http://schemas.openxmlformats.org/officeDocument/2006/relationships" xmlns:m="http://schemas.openxmlformats.org/officeDocument/2006/math" xmlns:v="urn:schemas-microsoft-com:vml" xmlns:wp14="http://schemas.microsoft.com/office/word/2010/wordprocessingDrawing" xmlns:wp="http://schemas.openxmlformats.org/drawingml/2006/wordprocessingDrawing" xmlns:w10="urn:schemas-microsoft-com:office:word" xmlns:w="http://schemas.openxmlformats.org/wordprocessingml/2006/main" xmlns:w14="http://schemas.microsoft.com/office/word/2010/wordml" xmlns:w15="http://schemas.microsoft.com/office/word/2012/wordml" xmlns:w16cex="http://schemas.microsoft.com/office/word/2018/wordml/cex" xmlns:w16cid="http://schemas.microsoft.com/office/word/2016/wordml/cid" xmlns:w16="http://schemas.microsoft.com/office/word/2018/wordml" xmlns:w16sdtdh="http://schemas.microsoft.com/office/word/2020/wordml/sdtdatahash" xmlns:w16se="http://schemas.microsoft.com/office/word/2015/wordml/symex" xmlns:wpg="http://schemas.microsoft.com/office/word/2010/wordprocessingGroup" xmlns:wpi="http://schemas.microsoft.com/office/word/2010/wordprocessingInk" xmlns:wne="http://schemas.microsoft.com/office/word/2006/wordml" xmlns:wps="http://schemas.microsoft.com/office/word/2010/wordprocessingShape" mc:Ignorable="w14 w15 w16se w16cid w16 w16cex w16sdtdh wp14">
   <w:abstractNum w:abstractNumId="0" w15:restartNumberingAfterBreak="0">
+    <w:nsid w:val="0AE368C8"/>
+    <w:multiLevelType w:val="hybridMultilevel"/>
+    <w:tmpl w:val="83E426BE"/>
+    <w:lvl w:ilvl="0" w:tplc="240A000F">
+      <w:start w:val="1"/>
+      <w:numFmt w:val="decimal"/>
+      <w:lvlText w:val="%1."/>
+      <w:lvlJc w:val="left"/>
+      <w:pPr>
+        <w:ind w:left="720" w:hanging="360"/>
+      </w:pPr>
+    </w:lvl>
+    <w:lvl w:ilvl="1" w:tplc="240A0019" w:tentative="1">
+      <w:start w:val="1"/>
+      <w:numFmt w:val="lowerLetter"/>
+      <w:lvlText w:val="%2."/>
+      <w:lvlJc w:val="left"/>
+      <w:pPr>
+        <w:ind w:left="1440" w:hanging="360"/>
+      </w:pPr>
+    </w:lvl>
+    <w:lvl w:ilvl="2" w:tplc="240A001B" w:tentative="1">
+      <w:start w:val="1"/>
+      <w:numFmt w:val="lowerRoman"/>
+      <w:lvlText w:val="%3."/>
+      <w:lvlJc w:val="right"/>
+      <w:pPr>
+        <w:ind w:left="2160" w:hanging="180"/>
+      </w:pPr>
+    </w:lvl>
+    <w:lvl w:ilvl="3" w:tplc="240A000F" w:tentative="1">
+      <w:start w:val="1"/>
+      <w:numFmt w:val="decimal"/>
+      <w:lvlText w:val="%4."/>
+      <w:lvlJc w:val="left"/>
+      <w:pPr>
+        <w:ind w:left="2880" w:hanging="360"/>
+      </w:pPr>
+    </w:lvl>
+    <w:lvl w:ilvl="4" w:tplc="240A0019" w:tentative="1">
+      <w:start w:val="1"/>
+      <w:numFmt w:val="lowerLetter"/>
+      <w:lvlText w:val="%5."/>
+      <w:lvlJc w:val="left"/>
+      <w:pPr>
+        <w:ind w:left="3600" w:hanging="360"/>
+      </w:pPr>
+    </w:lvl>
+    <w:lvl w:ilvl="5" w:tplc="240A001B" w:tentative="1">
+      <w:start w:val="1"/>
+      <w:numFmt w:val="lowerRoman"/>
+      <w:lvlText w:val="%6."/>
+      <w:lvlJc w:val="right"/>
+      <w:pPr>
+        <w:ind w:left="4320" w:hanging="180"/>
+      </w:pPr>
+    </w:lvl>
+    <w:lvl w:ilvl="6" w:tplc="240A000F" w:tentative="1">
+      <w:start w:val="1"/>
+      <w:numFmt w:val="decimal"/>
+      <w:lvlText w:val="%7."/>
+      <w:lvlJc w:val="left"/>
+      <w:pPr>
+        <w:ind w:left="5040" w:hanging="360"/>
+      </w:pPr>
+    </w:lvl>
+    <w:lvl w:ilvl="7" w:tplc="240A0019" w:tentative="1">
+      <w:start w:val="1"/>
+      <w:numFmt w:val="lowerLetter"/>
+      <w:lvlText w:val="%8."/>
+      <w:lvlJc w:val="left"/>
+      <w:pPr>
+        <w:ind w:left="5760" w:hanging="360"/>
+      </w:pPr>
+    </w:lvl>
+    <w:lvl w:ilvl="8" w:tplc="240A001B" w:tentative="1">
+      <w:start w:val="1"/>
+      <w:numFmt w:val="lowerRoman"/>
+      <w:lvlText w:val="%9."/>
+      <w:lvlJc w:val="right"/>
+      <w:pPr>
+        <w:ind w:left="6480" w:hanging="180"/>
+      </w:pPr>
+    </w:lvl>
+  </w:abstractNum>
+  <w:abstractNum w:abstractNumId="1" w15:restartNumberingAfterBreak="0">
+    <w:nsid w:val="219930F3"/>
+    <w:multiLevelType w:val="hybridMultilevel"/>
+    <w:tmpl w:val="431E4A32"/>
+    <w:lvl w:ilvl="0" w:tplc="240A0001">
+      <w:start w:val="1"/>
+      <w:numFmt w:val="bullet"/>
+      <w:lvlText w:val=""/>
+      <w:lvlJc w:val="left"/>
+      <w:pPr>
+        <w:ind w:left="1440" w:hanging="360"/>
+      </w:pPr>
+      <w:rPr>
+        <w:rFonts w:ascii="Symbol" w:hAnsi="Symbol" w:hint="default"/>
+      </w:rPr>
+    </w:lvl>
+    <w:lvl w:ilvl="1" w:tplc="240A0003" w:tentative="1">
+      <w:start w:val="1"/>
+      <w:numFmt w:val="bullet"/>
+      <w:lvlText w:val="o"/>
+      <w:lvlJc w:val="left"/>
+      <w:pPr>
+        <w:ind w:left="2160" w:hanging="360"/>
+      </w:pPr>
+      <w:rPr>
+        <w:rFonts w:ascii="Courier New" w:hAnsi="Courier New" w:cs="Courier New" w:hint="default"/>
+      </w:rPr>
+    </w:lvl>
+    <w:lvl w:ilvl="2" w:tplc="240A0005" w:tentative="1">
+      <w:start w:val="1"/>
+      <w:numFmt w:val="bullet"/>
+      <w:lvlText w:val=""/>
+      <w:lvlJc w:val="left"/>
+      <w:pPr>
+        <w:ind w:left="2880" w:hanging="360"/>
+      </w:pPr>
+      <w:rPr>
+        <w:rFonts w:ascii="Wingdings" w:hAnsi="Wingdings" w:hint="default"/>
+      </w:rPr>
+    </w:lvl>
+    <w:lvl w:ilvl="3" w:tplc="240A0001" w:tentative="1">
+      <w:start w:val="1"/>
+      <w:numFmt w:val="bullet"/>
+      <w:lvlText w:val=""/>
+      <w:lvlJc w:val="left"/>
+      <w:pPr>
+        <w:ind w:left="3600" w:hanging="360"/>
+      </w:pPr>
+      <w:rPr>
+        <w:rFonts w:ascii="Symbol" w:hAnsi="Symbol" w:hint="default"/>
+      </w:rPr>
+    </w:lvl>
+    <w:lvl w:ilvl="4" w:tplc="240A0003" w:tentative="1">
+      <w:start w:val="1"/>
+      <w:numFmt w:val="bullet"/>
+      <w:lvlText w:val="o"/>
+      <w:lvlJc w:val="left"/>
+      <w:pPr>
+        <w:ind w:left="4320" w:hanging="360"/>
+      </w:pPr>
+      <w:rPr>
+        <w:rFonts w:ascii="Courier New" w:hAnsi="Courier New" w:cs="Courier New" w:hint="default"/>
+      </w:rPr>
+    </w:lvl>
+    <w:lvl w:ilvl="5" w:tplc="240A0005" w:tentative="1">
+      <w:start w:val="1"/>
+      <w:numFmt w:val="bullet"/>
+      <w:lvlText w:val=""/>
+      <w:lvlJc w:val="left"/>
+      <w:pPr>
+        <w:ind w:left="5040" w:hanging="360"/>
+      </w:pPr>
+      <w:rPr>
+        <w:rFonts w:ascii="Wingdings" w:hAnsi="Wingdings" w:hint="default"/>
+      </w:rPr>
+    </w:lvl>
+    <w:lvl w:ilvl="6" w:tplc="240A0001" w:tentative="1">
+      <w:start w:val="1"/>
+      <w:numFmt w:val="bullet"/>
+      <w:lvlText w:val=""/>
+      <w:lvlJc w:val="left"/>
+      <w:pPr>
+        <w:ind w:left="5760" w:hanging="360"/>
+      </w:pPr>
+      <w:rPr>
+        <w:rFonts w:ascii="Symbol" w:hAnsi="Symbol" w:hint="default"/>
+      </w:rPr>
+    </w:lvl>
+    <w:lvl w:ilvl="7" w:tplc="240A0003" w:tentative="1">
+      <w:start w:val="1"/>
+      <w:numFmt w:val="bullet"/>
+      <w:lvlText w:val="o"/>
+      <w:lvlJc w:val="left"/>
+      <w:pPr>
+        <w:ind w:left="6480" w:hanging="360"/>
+      </w:pPr>
+      <w:rPr>
+        <w:rFonts w:ascii="Courier New" w:hAnsi="Courier New" w:cs="Courier New" w:hint="default"/>
+      </w:rPr>
+    </w:lvl>
+    <w:lvl w:ilvl="8" w:tplc="240A0005" w:tentative="1">
+      <w:start w:val="1"/>
+      <w:numFmt w:val="bullet"/>
+      <w:lvlText w:val=""/>
+      <w:lvlJc w:val="left"/>
+      <w:pPr>
+        <w:ind w:left="7200" w:hanging="360"/>
+      </w:pPr>
+      <w:rPr>
+        <w:rFonts w:ascii="Wingdings" w:hAnsi="Wingdings" w:hint="default"/>
+      </w:rPr>
+    </w:lvl>
+  </w:abstractNum>
+  <w:abstractNum w:abstractNumId="2" w15:restartNumberingAfterBreak="0">
+    <w:nsid w:val="34FD0CBA"/>
+    <w:multiLevelType w:val="hybridMultilevel"/>
+    <w:tmpl w:val="E782E646"/>
+    <w:lvl w:ilvl="0" w:tplc="240A0001">
+      <w:start w:val="1"/>
+      <w:numFmt w:val="bullet"/>
+      <w:lvlText w:val=""/>
+      <w:lvlJc w:val="left"/>
+      <w:pPr>
+        <w:ind w:left="1440" w:hanging="360"/>
+      </w:pPr>
+      <w:rPr>
+        <w:rFonts w:ascii="Symbol" w:hAnsi="Symbol" w:hint="default"/>
+      </w:rPr>
+    </w:lvl>
+    <w:lvl w:ilvl="1" w:tplc="240A0003" w:tentative="1">
+      <w:start w:val="1"/>
+      <w:numFmt w:val="bullet"/>
+      <w:lvlText w:val="o"/>
+      <w:lvlJc w:val="left"/>
+      <w:pPr>
+        <w:ind w:left="2160" w:hanging="360"/>
+      </w:pPr>
+      <w:rPr>
+        <w:rFonts w:ascii="Courier New" w:hAnsi="Courier New" w:cs="Courier New" w:hint="default"/>
+      </w:rPr>
+    </w:lvl>
+    <w:lvl w:ilvl="2" w:tplc="240A0005" w:tentative="1">
+      <w:start w:val="1"/>
+      <w:numFmt w:val="bullet"/>
+      <w:lvlText w:val=""/>
+      <w:lvlJc w:val="left"/>
+      <w:pPr>
+        <w:ind w:left="2880" w:hanging="360"/>
+      </w:pPr>
+      <w:rPr>
+        <w:rFonts w:ascii="Wingdings" w:hAnsi="Wingdings" w:hint="default"/>
+      </w:rPr>
+    </w:lvl>
+    <w:lvl w:ilvl="3" w:tplc="240A0001" w:tentative="1">
+      <w:start w:val="1"/>
+      <w:numFmt w:val="bullet"/>
+      <w:lvlText w:val=""/>
+      <w:lvlJc w:val="left"/>
+      <w:pPr>
+        <w:ind w:left="3600" w:hanging="360"/>
+      </w:pPr>
+      <w:rPr>
+        <w:rFonts w:ascii="Symbol" w:hAnsi="Symbol" w:hint="default"/>
+      </w:rPr>
+    </w:lvl>
+    <w:lvl w:ilvl="4" w:tplc="240A0003" w:tentative="1">
+      <w:start w:val="1"/>
+      <w:numFmt w:val="bullet"/>
+      <w:lvlText w:val="o"/>
+      <w:lvlJc w:val="left"/>
+      <w:pPr>
+        <w:ind w:left="4320" w:hanging="360"/>
+      </w:pPr>
+      <w:rPr>
+        <w:rFonts w:ascii="Courier New" w:hAnsi="Courier New" w:cs="Courier New" w:hint="default"/>
+      </w:rPr>
+    </w:lvl>
+    <w:lvl w:ilvl="5" w:tplc="240A0005" w:tentative="1">
+      <w:start w:val="1"/>
+      <w:numFmt w:val="bullet"/>
+      <w:lvlText w:val=""/>
+      <w:lvlJc w:val="left"/>
+      <w:pPr>
+        <w:ind w:left="5040" w:hanging="360"/>
+      </w:pPr>
+      <w:rPr>
+        <w:rFonts w:ascii="Wingdings" w:hAnsi="Wingdings" w:hint="default"/>
+      </w:rPr>
+    </w:lvl>
+    <w:lvl w:ilvl="6" w:tplc="240A0001" w:tentative="1">
+      <w:start w:val="1"/>
+      <w:numFmt w:val="bullet"/>
+      <w:lvlText w:val=""/>
+      <w:lvlJc w:val="left"/>
+      <w:pPr>
+        <w:ind w:left="5760" w:hanging="360"/>
+      </w:pPr>
+      <w:rPr>
+        <w:rFonts w:ascii="Symbol" w:hAnsi="Symbol" w:hint="default"/>
+      </w:rPr>
+    </w:lvl>
+    <w:lvl w:ilvl="7" w:tplc="240A0003" w:tentative="1">
+      <w:start w:val="1"/>
+      <w:numFmt w:val="bullet"/>
+      <w:lvlText w:val="o"/>
+      <w:lvlJc w:val="left"/>
+      <w:pPr>
+        <w:ind w:left="6480" w:hanging="360"/>
+      </w:pPr>
+      <w:rPr>
+        <w:rFonts w:ascii="Courier New" w:hAnsi="Courier New" w:cs="Courier New" w:hint="default"/>
+      </w:rPr>
+    </w:lvl>
+    <w:lvl w:ilvl="8" w:tplc="240A0005" w:tentative="1">
+      <w:start w:val="1"/>
+      <w:numFmt w:val="bullet"/>
+      <w:lvlText w:val=""/>
+      <w:lvlJc w:val="left"/>
+      <w:pPr>
+        <w:ind w:left="7200" w:hanging="360"/>
+      </w:pPr>
+      <w:rPr>
+        <w:rFonts w:ascii="Wingdings" w:hAnsi="Wingdings" w:hint="default"/>
+      </w:rPr>
+    </w:lvl>
+  </w:abstractNum>
+  <w:abstractNum w:abstractNumId="3" w15:restartNumberingAfterBreak="0">
     <w:nsid w:val="446D4DDB"/>
     <w:multiLevelType w:val="multilevel"/>
     <w:tmpl w:val="0409001D"/>
@@ -802,7 +1946,16 @@
     </w:lvl>
   </w:abstractNum>
   <w:num w:numId="1">
+    <w:abstractNumId w:val="3"/>
+  </w:num>
+  <w:num w:numId="2">
     <w:abstractNumId w:val="0"/>
+  </w:num>
+  <w:num w:numId="3">
+    <w:abstractNumId w:val="2"/>
+  </w:num>
+  <w:num w:numId="4">
+    <w:abstractNumId w:val="1"/>
   </w:num>
 </w:numbering>
 </file>

</xml_diff>

<commit_message>
Puntos 3 y 5
</commit_message>
<xml_diff>
--- a/Docs/Observaciones-Lab 3.docx
+++ b/Docs/Observaciones-Lab 3.docx
@@ -170,7 +170,6 @@
         </w:rPr>
         <w:t xml:space="preserve">¿Cómo se almacenan los datos de </w:t>
       </w:r>
-      <w:proofErr w:type="spellStart"/>
       <w:r>
         <w:rPr>
           <w:rFonts w:ascii="Dax-Regular" w:hAnsi="Dax-Regular"/>
@@ -180,7 +179,6 @@
         </w:rPr>
         <w:t>GoodReads</w:t>
       </w:r>
-      <w:proofErr w:type="spellEnd"/>
       <w:r>
         <w:rPr>
           <w:rFonts w:ascii="Dax-Regular" w:hAnsi="Dax-Regular"/>
@@ -224,23 +222,7 @@
           <w:rFonts w:ascii="Dax-Regular" w:hAnsi="Dax-Regular"/>
           <w:lang w:val="es-419"/>
         </w:rPr>
-        <w:t xml:space="preserve">¿Cuáles son las funciones que comunican el </w:t>
-      </w:r>
-      <w:proofErr w:type="spellStart"/>
-      <w:r>
-        <w:rPr>
-          <w:rFonts w:ascii="Dax-Regular" w:hAnsi="Dax-Regular"/>
-          <w:lang w:val="es-419"/>
-        </w:rPr>
-        <w:t>el</w:t>
-      </w:r>
-      <w:proofErr w:type="spellEnd"/>
-      <w:r>
-        <w:rPr>
-          <w:rFonts w:ascii="Dax-Regular" w:hAnsi="Dax-Regular"/>
-          <w:lang w:val="es-419"/>
-        </w:rPr>
-        <w:t xml:space="preserve"> </w:t>
+        <w:t xml:space="preserve">¿Cuáles son las funciones que comunican el el </w:t>
       </w:r>
       <w:r>
         <w:rPr>
@@ -316,7 +298,6 @@
         </w:rPr>
         <w:t xml:space="preserve">¿Qué hace el parámetro </w:t>
       </w:r>
-      <w:proofErr w:type="spellStart"/>
       <w:r>
         <w:rPr>
           <w:rFonts w:ascii="Consolas" w:hAnsi="Consolas"/>
@@ -324,37 +305,7 @@
           <w:iCs/>
           <w:lang w:val="es-419"/>
         </w:rPr>
-        <w:t>cmpfunction</w:t>
-      </w:r>
-      <w:proofErr w:type="spellEnd"/>
-      <w:r>
-        <w:rPr>
-          <w:rFonts w:ascii="Consolas" w:hAnsi="Consolas"/>
-          <w:b/>
-          <w:iCs/>
-          <w:lang w:val="es-419"/>
-        </w:rPr>
-        <w:t>=</w:t>
-      </w:r>
-      <w:proofErr w:type="spellStart"/>
-      <w:r>
-        <w:rPr>
-          <w:rFonts w:ascii="Consolas" w:hAnsi="Consolas"/>
-          <w:b/>
-          <w:iCs/>
-          <w:lang w:val="es-419"/>
-        </w:rPr>
-        <w:t>None</w:t>
-      </w:r>
-      <w:proofErr w:type="spellEnd"/>
-      <w:r>
-        <w:rPr>
-          <w:rFonts w:ascii="Consolas" w:hAnsi="Consolas"/>
-          <w:b/>
-          <w:iCs/>
-          <w:lang w:val="es-419"/>
-        </w:rPr>
-        <w:t xml:space="preserve"> </w:t>
+        <w:t xml:space="preserve">cmpfunction=None </w:t>
       </w:r>
       <w:r>
         <w:rPr>
@@ -363,8 +314,6 @@
         </w:rPr>
         <w:t xml:space="preserve">en la función </w:t>
       </w:r>
-      <w:proofErr w:type="spellStart"/>
-      <w:proofErr w:type="gramStart"/>
       <w:r>
         <w:rPr>
           <w:rFonts w:ascii="Consolas" w:hAnsi="Consolas"/>
@@ -372,27 +321,7 @@
           <w:bCs/>
           <w:lang w:val="es-419"/>
         </w:rPr>
-        <w:t>newList</w:t>
-      </w:r>
-      <w:proofErr w:type="spellEnd"/>
-      <w:r>
-        <w:rPr>
-          <w:rFonts w:ascii="Consolas" w:hAnsi="Consolas"/>
-          <w:b/>
-          <w:bCs/>
-          <w:lang w:val="es-419"/>
-        </w:rPr>
-        <w:t>(</w:t>
-      </w:r>
-      <w:proofErr w:type="gramEnd"/>
-      <w:r>
-        <w:rPr>
-          <w:rFonts w:ascii="Consolas" w:hAnsi="Consolas"/>
-          <w:b/>
-          <w:bCs/>
-          <w:lang w:val="es-419"/>
-        </w:rPr>
-        <w:t>)</w:t>
+        <w:t>newList()</w:t>
       </w:r>
       <w:r>
         <w:rPr>
@@ -436,8 +365,6 @@
         </w:rPr>
         <w:t xml:space="preserve"> </w:t>
       </w:r>
-      <w:proofErr w:type="spellStart"/>
-      <w:proofErr w:type="gramStart"/>
       <w:r>
         <w:rPr>
           <w:rFonts w:ascii="Consolas" w:hAnsi="Consolas"/>
@@ -445,27 +372,7 @@
           <w:iCs/>
           <w:lang w:val="es-419"/>
         </w:rPr>
-        <w:t>addLast</w:t>
-      </w:r>
-      <w:proofErr w:type="spellEnd"/>
-      <w:r>
-        <w:rPr>
-          <w:rFonts w:ascii="Consolas" w:hAnsi="Consolas"/>
-          <w:b/>
-          <w:iCs/>
-          <w:lang w:val="es-419"/>
-        </w:rPr>
-        <w:t>(</w:t>
-      </w:r>
-      <w:proofErr w:type="gramEnd"/>
-      <w:r>
-        <w:rPr>
-          <w:rFonts w:ascii="Consolas" w:hAnsi="Consolas"/>
-          <w:b/>
-          <w:iCs/>
-          <w:lang w:val="es-419"/>
-        </w:rPr>
-        <w:t>)</w:t>
+        <w:t>addLast()</w:t>
       </w:r>
       <w:r>
         <w:rPr>
@@ -495,8 +402,6 @@
         </w:rPr>
         <w:t xml:space="preserve">¿Qué hace la función </w:t>
       </w:r>
-      <w:proofErr w:type="spellStart"/>
-      <w:proofErr w:type="gramStart"/>
       <w:r>
         <w:rPr>
           <w:rFonts w:ascii="Consolas" w:hAnsi="Consolas"/>
@@ -504,27 +409,7 @@
           <w:iCs/>
           <w:lang w:val="es-419"/>
         </w:rPr>
-        <w:t>getElement</w:t>
-      </w:r>
-      <w:proofErr w:type="spellEnd"/>
-      <w:r>
-        <w:rPr>
-          <w:rFonts w:ascii="Consolas" w:hAnsi="Consolas"/>
-          <w:b/>
-          <w:iCs/>
-          <w:lang w:val="es-419"/>
-        </w:rPr>
-        <w:t>(</w:t>
-      </w:r>
-      <w:proofErr w:type="gramEnd"/>
-      <w:r>
-        <w:rPr>
-          <w:rFonts w:ascii="Consolas" w:hAnsi="Consolas"/>
-          <w:b/>
-          <w:iCs/>
-          <w:lang w:val="es-419"/>
-        </w:rPr>
-        <w:t>)</w:t>
+        <w:t>getElement()</w:t>
       </w:r>
       <w:r>
         <w:rPr>
@@ -554,8 +439,6 @@
         </w:rPr>
         <w:t xml:space="preserve">¿Qué hace la función </w:t>
       </w:r>
-      <w:proofErr w:type="spellStart"/>
-      <w:proofErr w:type="gramStart"/>
       <w:r>
         <w:rPr>
           <w:rFonts w:ascii="Consolas" w:hAnsi="Consolas"/>
@@ -563,27 +446,7 @@
           <w:iCs/>
           <w:lang w:val="es-419"/>
         </w:rPr>
-        <w:t>subList</w:t>
-      </w:r>
-      <w:proofErr w:type="spellEnd"/>
-      <w:r>
-        <w:rPr>
-          <w:rFonts w:ascii="Consolas" w:hAnsi="Consolas"/>
-          <w:b/>
-          <w:iCs/>
-          <w:lang w:val="es-419"/>
-        </w:rPr>
-        <w:t>(</w:t>
-      </w:r>
-      <w:proofErr w:type="gramEnd"/>
-      <w:r>
-        <w:rPr>
-          <w:rFonts w:ascii="Consolas" w:hAnsi="Consolas"/>
-          <w:b/>
-          <w:iCs/>
-          <w:lang w:val="es-419"/>
-        </w:rPr>
-        <w:t>)</w:t>
+        <w:t>subList()</w:t>
       </w:r>
       <w:r>
         <w:rPr>
@@ -1770,55 +1633,7 @@
           <w:rFonts w:ascii="Dax-Regular" w:hAnsi="Dax-Regular"/>
           <w:lang w:val="es-419"/>
         </w:rPr>
-        <w:t>En un diccionario con las llaves “</w:t>
-      </w:r>
-      <w:proofErr w:type="spellStart"/>
-      <w:r>
-        <w:rPr>
-          <w:rFonts w:ascii="Dax-Regular" w:hAnsi="Dax-Regular"/>
-          <w:lang w:val="es-419"/>
-        </w:rPr>
-        <w:t>books</w:t>
-      </w:r>
-      <w:proofErr w:type="spellEnd"/>
-      <w:r>
-        <w:rPr>
-          <w:rFonts w:ascii="Dax-Regular" w:hAnsi="Dax-Regular"/>
-          <w:lang w:val="es-419"/>
-        </w:rPr>
-        <w:t>”, “</w:t>
-      </w:r>
-      <w:proofErr w:type="spellStart"/>
-      <w:r>
-        <w:rPr>
-          <w:rFonts w:ascii="Dax-Regular" w:hAnsi="Dax-Regular"/>
-          <w:lang w:val="es-419"/>
-        </w:rPr>
-        <w:t>authors</w:t>
-      </w:r>
-      <w:proofErr w:type="spellEnd"/>
-      <w:r>
-        <w:rPr>
-          <w:rFonts w:ascii="Dax-Regular" w:hAnsi="Dax-Regular"/>
-          <w:lang w:val="es-419"/>
-        </w:rPr>
-        <w:t>”, “tags”, “</w:t>
-      </w:r>
-      <w:proofErr w:type="spellStart"/>
-      <w:r>
-        <w:rPr>
-          <w:rFonts w:ascii="Dax-Regular" w:hAnsi="Dax-Regular"/>
-          <w:lang w:val="es-419"/>
-        </w:rPr>
-        <w:t>book_tags</w:t>
-      </w:r>
-      <w:proofErr w:type="spellEnd"/>
-      <w:r>
-        <w:rPr>
-          <w:rFonts w:ascii="Dax-Regular" w:hAnsi="Dax-Regular"/>
-          <w:lang w:val="es-419"/>
-        </w:rPr>
-        <w:t>” cuyos valores son listas.</w:t>
+        <w:t>En un diccionario con las llaves “books”, “authors”, “tags”, “book_tags” cuyos valores son listas.</w:t>
       </w:r>
     </w:p>
     <w:p>
@@ -1840,87 +1655,7 @@
           <w:rFonts w:ascii="Dax-Regular" w:hAnsi="Dax-Regular"/>
           <w:lang w:val="es-419"/>
         </w:rPr>
-        <w:t>En la lista de “</w:t>
-      </w:r>
-      <w:proofErr w:type="spellStart"/>
-      <w:r>
-        <w:rPr>
-          <w:rFonts w:ascii="Dax-Regular" w:hAnsi="Dax-Regular"/>
-          <w:lang w:val="es-419"/>
-        </w:rPr>
-        <w:t>authors</w:t>
-      </w:r>
-      <w:proofErr w:type="spellEnd"/>
-      <w:r>
-        <w:rPr>
-          <w:rFonts w:ascii="Dax-Regular" w:hAnsi="Dax-Regular"/>
-          <w:lang w:val="es-419"/>
-        </w:rPr>
-        <w:t>” se almacena un diccionario con las llaves ‘</w:t>
-      </w:r>
-      <w:proofErr w:type="spellStart"/>
-      <w:r>
-        <w:rPr>
-          <w:rFonts w:ascii="Dax-Regular" w:hAnsi="Dax-Regular"/>
-          <w:lang w:val="es-419"/>
-        </w:rPr>
-        <w:t>name</w:t>
-      </w:r>
-      <w:proofErr w:type="spellEnd"/>
-      <w:r>
-        <w:rPr>
-          <w:rFonts w:ascii="Dax-Regular" w:hAnsi="Dax-Regular"/>
-          <w:lang w:val="es-419"/>
-        </w:rPr>
-        <w:t xml:space="preserve">’, su valor es un </w:t>
-      </w:r>
-      <w:proofErr w:type="spellStart"/>
-      <w:r>
-        <w:rPr>
-          <w:rFonts w:ascii="Dax-Regular" w:hAnsi="Dax-Regular"/>
-          <w:lang w:val="es-419"/>
-        </w:rPr>
-        <w:t>string</w:t>
-      </w:r>
-      <w:proofErr w:type="spellEnd"/>
-      <w:r>
-        <w:rPr>
-          <w:rFonts w:ascii="Dax-Regular" w:hAnsi="Dax-Regular"/>
-          <w:lang w:val="es-419"/>
-        </w:rPr>
-        <w:t xml:space="preserve"> con el nombre del autor; ‘</w:t>
-      </w:r>
-      <w:proofErr w:type="spellStart"/>
-      <w:r>
-        <w:rPr>
-          <w:rFonts w:ascii="Dax-Regular" w:hAnsi="Dax-Regular"/>
-          <w:lang w:val="es-419"/>
-        </w:rPr>
-        <w:t>books</w:t>
-      </w:r>
-      <w:proofErr w:type="spellEnd"/>
-      <w:r>
-        <w:rPr>
-          <w:rFonts w:ascii="Dax-Regular" w:hAnsi="Dax-Regular"/>
-          <w:lang w:val="es-419"/>
-        </w:rPr>
-        <w:t>’ y como valor una nueva lista; y ‘</w:t>
-      </w:r>
-      <w:proofErr w:type="spellStart"/>
-      <w:r>
-        <w:rPr>
-          <w:rFonts w:ascii="Dax-Regular" w:hAnsi="Dax-Regular"/>
-          <w:lang w:val="es-419"/>
-        </w:rPr>
-        <w:t>average_rating</w:t>
-      </w:r>
-      <w:proofErr w:type="spellEnd"/>
-      <w:r>
-        <w:rPr>
-          <w:rFonts w:ascii="Dax-Regular" w:hAnsi="Dax-Regular"/>
-          <w:lang w:val="es-419"/>
-        </w:rPr>
-        <w:t>’.</w:t>
+        <w:t>En la lista de “authors” se almacena un diccionario con las llaves ‘name’, su valor es un string con el nombre del autor; ‘books’ y como valor una nueva lista; y ‘average_rating’.</w:t>
       </w:r>
     </w:p>
     <w:p>
@@ -1942,55 +1677,7 @@
           <w:rFonts w:ascii="Dax-Regular" w:hAnsi="Dax-Regular"/>
           <w:lang w:val="es-419"/>
         </w:rPr>
-        <w:t>En la lista de “tags” se almacena un diccionario con las llaves ‘</w:t>
-      </w:r>
-      <w:proofErr w:type="spellStart"/>
-      <w:r>
-        <w:rPr>
-          <w:rFonts w:ascii="Dax-Regular" w:hAnsi="Dax-Regular"/>
-          <w:lang w:val="es-419"/>
-        </w:rPr>
-        <w:t>name</w:t>
-      </w:r>
-      <w:proofErr w:type="spellEnd"/>
-      <w:r>
-        <w:rPr>
-          <w:rFonts w:ascii="Dax-Regular" w:hAnsi="Dax-Regular"/>
-          <w:lang w:val="es-419"/>
-        </w:rPr>
-        <w:t xml:space="preserve">’, su valor es un </w:t>
-      </w:r>
-      <w:proofErr w:type="spellStart"/>
-      <w:r>
-        <w:rPr>
-          <w:rFonts w:ascii="Dax-Regular" w:hAnsi="Dax-Regular"/>
-          <w:lang w:val="es-419"/>
-        </w:rPr>
-        <w:t>string</w:t>
-      </w:r>
-      <w:proofErr w:type="spellEnd"/>
-      <w:r>
-        <w:rPr>
-          <w:rFonts w:ascii="Dax-Regular" w:hAnsi="Dax-Regular"/>
-          <w:lang w:val="es-419"/>
-        </w:rPr>
-        <w:t xml:space="preserve"> con el nombre del tag y ‘</w:t>
-      </w:r>
-      <w:proofErr w:type="spellStart"/>
-      <w:r>
-        <w:rPr>
-          <w:rFonts w:ascii="Dax-Regular" w:hAnsi="Dax-Regular"/>
-          <w:lang w:val="es-419"/>
-        </w:rPr>
-        <w:t>tag_id</w:t>
-      </w:r>
-      <w:proofErr w:type="spellEnd"/>
-      <w:r>
-        <w:rPr>
-          <w:rFonts w:ascii="Dax-Regular" w:hAnsi="Dax-Regular"/>
-          <w:lang w:val="es-419"/>
-        </w:rPr>
-        <w:t>’.</w:t>
+        <w:t>En la lista de “tags” se almacena un diccionario con las llaves ‘name’, su valor es un string con el nombre del tag y ‘tag_id’.</w:t>
       </w:r>
     </w:p>
     <w:p>
@@ -2010,49 +1697,7 @@
         <w:rPr>
           <w:lang w:val="es-CO"/>
         </w:rPr>
-        <w:t>En la lista de “</w:t>
-      </w:r>
-      <w:proofErr w:type="spellStart"/>
-      <w:r>
-        <w:rPr>
-          <w:lang w:val="es-CO"/>
-        </w:rPr>
-        <w:t>book_tags</w:t>
-      </w:r>
-      <w:proofErr w:type="spellEnd"/>
-      <w:r>
-        <w:rPr>
-          <w:lang w:val="es-CO"/>
-        </w:rPr>
-        <w:t>” se almacena un diccionario con las llaves ‘</w:t>
-      </w:r>
-      <w:proofErr w:type="spellStart"/>
-      <w:r>
-        <w:rPr>
-          <w:lang w:val="es-CO"/>
-        </w:rPr>
-        <w:t>tag_id</w:t>
-      </w:r>
-      <w:proofErr w:type="spellEnd"/>
-      <w:r>
-        <w:rPr>
-          <w:lang w:val="es-CO"/>
-        </w:rPr>
-        <w:t>’ y ‘</w:t>
-      </w:r>
-      <w:proofErr w:type="spellStart"/>
-      <w:r>
-        <w:rPr>
-          <w:lang w:val="es-CO"/>
-        </w:rPr>
-        <w:t>book_id</w:t>
-      </w:r>
-      <w:proofErr w:type="spellEnd"/>
-      <w:r>
-        <w:rPr>
-          <w:lang w:val="es-CO"/>
-        </w:rPr>
-        <w:t>’. Este diccionario crea una relación entre un tag y los libros que han sido marcados con dicho tag.</w:t>
+        <w:t>En la lista de “book_tags” se almacena un diccionario con las llaves ‘tag_id’ y ‘book_id’. Este diccionario crea una relación entre un tag y los libros que han sido marcados con dicho tag.</w:t>
       </w:r>
     </w:p>
     <w:p>
@@ -2074,7 +1719,7 @@
           <w:rFonts w:ascii="Dax-Regular" w:hAnsi="Dax-Regular"/>
           <w:lang w:val="es-419"/>
         </w:rPr>
-        <w:t>-----------------</w:t>
+        <w:t xml:space="preserve">View.py se conecta/comunica con el model.py a través de las funciones del controller.py, específicamente: ‘initCatalog’, ‘loadData’, ‘getBestBooks’, ‘getBooksByAuthor’ y ‘countBooksByTag’. </w:t>
       </w:r>
     </w:p>
     <w:p>
@@ -2099,8 +1744,6 @@
         </w:rPr>
         <w:t xml:space="preserve">Para crear una lista se utiliza la función </w:t>
       </w:r>
-      <w:proofErr w:type="spellStart"/>
-      <w:proofErr w:type="gramStart"/>
       <w:r>
         <w:rPr>
           <w:rFonts w:ascii="Consolas" w:hAnsi="Consolas"/>
@@ -2108,27 +1751,7 @@
           <w:iCs/>
           <w:lang w:val="es-419"/>
         </w:rPr>
-        <w:t>newList</w:t>
-      </w:r>
-      <w:proofErr w:type="spellEnd"/>
-      <w:r>
-        <w:rPr>
-          <w:rFonts w:ascii="Consolas" w:hAnsi="Consolas"/>
-          <w:b/>
-          <w:iCs/>
-          <w:lang w:val="es-419"/>
-        </w:rPr>
-        <w:t>(</w:t>
-      </w:r>
-      <w:proofErr w:type="gramEnd"/>
-      <w:r>
-        <w:rPr>
-          <w:rFonts w:ascii="Consolas" w:hAnsi="Consolas"/>
-          <w:b/>
-          <w:iCs/>
-          <w:lang w:val="es-419"/>
-        </w:rPr>
-        <w:t>)</w:t>
+        <w:t>newList()</w:t>
       </w:r>
       <w:r>
         <w:rPr>
@@ -2137,127 +1760,7 @@
           <w:iCs/>
           <w:lang w:val="es-419"/>
         </w:rPr>
-        <w:t xml:space="preserve">, esta recibe 5 parámetros </w:t>
-      </w:r>
-      <w:proofErr w:type="spellStart"/>
-      <w:r>
-        <w:rPr>
-          <w:rFonts w:ascii="Dax-Regular" w:hAnsi="Dax-Regular"/>
-          <w:bCs/>
-          <w:iCs/>
-          <w:lang w:val="es-419"/>
-        </w:rPr>
-        <w:t>dataestructures</w:t>
-      </w:r>
-      <w:proofErr w:type="spellEnd"/>
-      <w:r>
-        <w:rPr>
-          <w:rFonts w:ascii="Dax-Regular" w:hAnsi="Dax-Regular"/>
-          <w:bCs/>
-          <w:iCs/>
-          <w:lang w:val="es-419"/>
-        </w:rPr>
-        <w:t xml:space="preserve">, </w:t>
-      </w:r>
-      <w:proofErr w:type="spellStart"/>
-      <w:r>
-        <w:rPr>
-          <w:rFonts w:ascii="Dax-Regular" w:hAnsi="Dax-Regular"/>
-          <w:bCs/>
-          <w:iCs/>
-          <w:lang w:val="es-419"/>
-        </w:rPr>
-        <w:t>cmpfunction</w:t>
-      </w:r>
-      <w:proofErr w:type="spellEnd"/>
-      <w:r>
-        <w:rPr>
-          <w:rFonts w:ascii="Dax-Regular" w:hAnsi="Dax-Regular"/>
-          <w:bCs/>
-          <w:iCs/>
-          <w:lang w:val="es-419"/>
-        </w:rPr>
-        <w:t xml:space="preserve">, </w:t>
-      </w:r>
-      <w:proofErr w:type="spellStart"/>
-      <w:r>
-        <w:rPr>
-          <w:rFonts w:ascii="Dax-Regular" w:hAnsi="Dax-Regular"/>
-          <w:bCs/>
-          <w:iCs/>
-          <w:lang w:val="es-419"/>
-        </w:rPr>
-        <w:t>key</w:t>
-      </w:r>
-      <w:proofErr w:type="spellEnd"/>
-      <w:r>
-        <w:rPr>
-          <w:rFonts w:ascii="Dax-Regular" w:hAnsi="Dax-Regular"/>
-          <w:bCs/>
-          <w:iCs/>
-          <w:lang w:val="es-419"/>
-        </w:rPr>
-        <w:t xml:space="preserve">, </w:t>
-      </w:r>
-      <w:proofErr w:type="spellStart"/>
-      <w:r>
-        <w:rPr>
-          <w:rFonts w:ascii="Dax-Regular" w:hAnsi="Dax-Regular"/>
-          <w:bCs/>
-          <w:iCs/>
-          <w:lang w:val="es-419"/>
-        </w:rPr>
-        <w:t>filename</w:t>
-      </w:r>
-      <w:proofErr w:type="spellEnd"/>
-      <w:r>
-        <w:rPr>
-          <w:rFonts w:ascii="Dax-Regular" w:hAnsi="Dax-Regular"/>
-          <w:bCs/>
-          <w:iCs/>
-          <w:lang w:val="es-419"/>
-        </w:rPr>
-        <w:t xml:space="preserve"> y </w:t>
-      </w:r>
-      <w:proofErr w:type="spellStart"/>
-      <w:r>
-        <w:rPr>
-          <w:rFonts w:ascii="Dax-Regular" w:hAnsi="Dax-Regular"/>
-          <w:bCs/>
-          <w:iCs/>
-          <w:lang w:val="es-419"/>
-        </w:rPr>
-        <w:t>delimiter</w:t>
-      </w:r>
-      <w:proofErr w:type="spellEnd"/>
-      <w:r>
-        <w:rPr>
-          <w:rFonts w:ascii="Dax-Regular" w:hAnsi="Dax-Regular"/>
-          <w:bCs/>
-          <w:iCs/>
-          <w:lang w:val="es-419"/>
-        </w:rPr>
-        <w:t xml:space="preserve">. A continuación, se hará un breve resumen de los </w:t>
-      </w:r>
-      <w:proofErr w:type="spellStart"/>
-      <w:r>
-        <w:rPr>
-          <w:rFonts w:ascii="Dax-Regular" w:hAnsi="Dax-Regular"/>
-          <w:bCs/>
-          <w:iCs/>
-          <w:lang w:val="es-419"/>
-        </w:rPr>
-        <w:t>parametros</w:t>
-      </w:r>
-      <w:proofErr w:type="spellEnd"/>
-      <w:r>
-        <w:rPr>
-          <w:rFonts w:ascii="Dax-Regular" w:hAnsi="Dax-Regular"/>
-          <w:bCs/>
-          <w:iCs/>
-          <w:lang w:val="es-419"/>
-        </w:rPr>
-        <w:t>:</w:t>
+        <w:t>, esta recibe 5 parámetros dataestructures, cmpfunction, key, filename y delimiter. A continuación, se hará un breve resumen de los parametros:</w:t>
       </w:r>
     </w:p>
     <w:p>
@@ -2286,23 +1789,13 @@
           <w:lang w:val="es-419"/>
         </w:rPr>
       </w:pPr>
-      <w:proofErr w:type="spellStart"/>
       <w:r>
         <w:rPr>
           <w:rFonts w:ascii="Dax-Regular" w:hAnsi="Dax-Regular"/>
           <w:bCs/>
           <w:lang w:val="es-419"/>
         </w:rPr>
-        <w:t>Dataestructures</w:t>
-      </w:r>
-      <w:proofErr w:type="spellEnd"/>
-      <w:r>
-        <w:rPr>
-          <w:rFonts w:ascii="Dax-Regular" w:hAnsi="Dax-Regular"/>
-          <w:bCs/>
-          <w:lang w:val="es-419"/>
-        </w:rPr>
-        <w:t>: Tipo de estructura de datos a utilizar para implementar en la lista. Los tipos pueden ser: ARRAY_LIST Y SINGLE_LINKED.</w:t>
+        <w:t>Dataestructures: Tipo de estructura de datos a utilizar para implementar en la lista. Los tipos pueden ser: ARRAY_LIST Y SINGLE_LINKED.</w:t>
       </w:r>
     </w:p>
     <w:p>
@@ -2320,23 +1813,13 @@
           <w:lang w:val="es-419"/>
         </w:rPr>
       </w:pPr>
-      <w:proofErr w:type="spellStart"/>
       <w:r>
         <w:rPr>
           <w:rFonts w:ascii="Dax-Regular" w:hAnsi="Dax-Regular"/>
           <w:bCs/>
           <w:lang w:val="es-419"/>
         </w:rPr>
-        <w:t>Cmpfunction</w:t>
-      </w:r>
-      <w:proofErr w:type="spellEnd"/>
-      <w:r>
-        <w:rPr>
-          <w:rFonts w:ascii="Dax-Regular" w:hAnsi="Dax-Regular"/>
-          <w:bCs/>
-          <w:lang w:val="es-419"/>
-        </w:rPr>
-        <w:t>: Función para comparar los elementos de la lista</w:t>
+        <w:t>Cmpfunction: Función para comparar los elementos de la lista</w:t>
       </w:r>
     </w:p>
     <w:p>
@@ -2378,23 +1861,13 @@
           <w:lang w:val="es-419"/>
         </w:rPr>
       </w:pPr>
-      <w:proofErr w:type="spellStart"/>
       <w:r>
         <w:rPr>
           <w:rFonts w:ascii="Dax-Regular" w:hAnsi="Dax-Regular"/>
           <w:bCs/>
           <w:lang w:val="es-419"/>
         </w:rPr>
-        <w:t>Filename</w:t>
-      </w:r>
-      <w:proofErr w:type="spellEnd"/>
-      <w:r>
-        <w:rPr>
-          <w:rFonts w:ascii="Dax-Regular" w:hAnsi="Dax-Regular"/>
-          <w:bCs/>
-          <w:lang w:val="es-419"/>
-        </w:rPr>
-        <w:t>: Crea una lista a partir de los elementos encontrados en el CSV UTF8.</w:t>
+        <w:t>Filename: Crea una lista a partir de los elementos encontrados en el CSV UTF8.</w:t>
       </w:r>
     </w:p>
     <w:p>
@@ -2412,23 +1885,13 @@
           <w:lang w:val="es-419"/>
         </w:rPr>
       </w:pPr>
-      <w:proofErr w:type="spellStart"/>
       <w:r>
         <w:rPr>
           <w:rFonts w:ascii="Dax-Regular" w:hAnsi="Dax-Regular"/>
           <w:bCs/>
           <w:lang w:val="es-419"/>
         </w:rPr>
-        <w:t>Delimiter</w:t>
-      </w:r>
-      <w:proofErr w:type="spellEnd"/>
-      <w:r>
-        <w:rPr>
-          <w:rFonts w:ascii="Dax-Regular" w:hAnsi="Dax-Regular"/>
-          <w:bCs/>
-          <w:lang w:val="es-419"/>
-        </w:rPr>
-        <w:t>: Se utiliza este valor para separar los campos y el valor por defecto son las comas.</w:t>
+        <w:t>Delimiter: Se utiliza este valor para separar los campos y el valor por defecto son las comas.</w:t>
       </w:r>
     </w:p>
     <w:p>
@@ -2460,7 +1923,47 @@
           <w:rFonts w:ascii="Dax-Regular" w:hAnsi="Dax-Regular"/>
           <w:lang w:val="es-419"/>
         </w:rPr>
-        <w:t>-----------------</w:t>
+        <w:t xml:space="preserve">Si no se especifica la </w:t>
+      </w:r>
+      <w:r>
+        <w:rPr>
+          <w:rFonts w:ascii="Dax-Regular" w:hAnsi="Dax-Regular"/>
+          <w:bCs/>
+          <w:lang w:val="es-419"/>
+        </w:rPr>
+        <w:t>c</w:t>
+      </w:r>
+      <w:r>
+        <w:rPr>
+          <w:rFonts w:ascii="Dax-Regular" w:hAnsi="Dax-Regular"/>
+          <w:bCs/>
+          <w:lang w:val="es-419"/>
+        </w:rPr>
+        <w:t>mpfunction</w:t>
+      </w:r>
+      <w:r>
+        <w:rPr>
+          <w:rFonts w:ascii="Dax-Regular" w:hAnsi="Dax-Regular"/>
+          <w:bCs/>
+          <w:lang w:val="es-419"/>
+        </w:rPr>
+        <w:t xml:space="preserve"> (c</w:t>
+      </w:r>
+      <w:r>
+        <w:rPr>
+          <w:rFonts w:ascii="Dax-Regular" w:hAnsi="Dax-Regular"/>
+          <w:bCs/>
+          <w:lang w:val="es-419"/>
+        </w:rPr>
+        <w:t>mpfunction</w:t>
+      </w:r>
+      <w:r>
+        <w:rPr>
+          <w:rFonts w:ascii="Dax-Regular" w:hAnsi="Dax-Regular"/>
+          <w:bCs/>
+          <w:lang w:val="es-419"/>
+        </w:rPr>
+        <w:t xml:space="preserve"> = None) se utiliza la función por defecto, sin embargo se sigue suministrar un valor para el identificador que se usa para comparar dos elementos de la lista.</w:t>
       </w:r>
     </w:p>
     <w:p>
@@ -2484,8 +1987,6 @@
         </w:rPr>
         <w:t xml:space="preserve">La función </w:t>
       </w:r>
-      <w:proofErr w:type="spellStart"/>
-      <w:proofErr w:type="gramStart"/>
       <w:r>
         <w:rPr>
           <w:rFonts w:ascii="Consolas" w:hAnsi="Consolas"/>
@@ -2493,27 +1994,7 @@
           <w:iCs/>
           <w:lang w:val="es-419"/>
         </w:rPr>
-        <w:t>addLast</w:t>
-      </w:r>
-      <w:proofErr w:type="spellEnd"/>
-      <w:r>
-        <w:rPr>
-          <w:rFonts w:ascii="Consolas" w:hAnsi="Consolas"/>
-          <w:b/>
-          <w:iCs/>
-          <w:lang w:val="es-419"/>
-        </w:rPr>
-        <w:t>(</w:t>
-      </w:r>
-      <w:proofErr w:type="gramEnd"/>
-      <w:r>
-        <w:rPr>
-          <w:rFonts w:ascii="Consolas" w:hAnsi="Consolas"/>
-          <w:b/>
-          <w:iCs/>
-          <w:lang w:val="es-419"/>
-        </w:rPr>
-        <w:t>)</w:t>
+        <w:t>addLast()</w:t>
       </w:r>
       <w:r>
         <w:rPr>
@@ -2548,8 +2029,6 @@
         </w:rPr>
         <w:t xml:space="preserve">La función </w:t>
       </w:r>
-      <w:proofErr w:type="spellStart"/>
-      <w:proofErr w:type="gramStart"/>
       <w:r>
         <w:rPr>
           <w:rFonts w:ascii="Consolas" w:hAnsi="Consolas"/>
@@ -2557,35 +2036,15 @@
           <w:iCs/>
           <w:lang w:val="es-419"/>
         </w:rPr>
-        <w:t>getElement</w:t>
-      </w:r>
-      <w:proofErr w:type="spellEnd"/>
-      <w:r>
-        <w:rPr>
-          <w:rFonts w:ascii="Consolas" w:hAnsi="Consolas"/>
+        <w:t>getElement()</w:t>
+      </w:r>
+      <w:r>
+        <w:rPr>
+          <w:rFonts w:ascii="Dax-Regular" w:hAnsi="Dax-Regular"/>
           <w:b/>
           <w:iCs/>
           <w:lang w:val="es-419"/>
         </w:rPr>
-        <w:t>(</w:t>
-      </w:r>
-      <w:proofErr w:type="gramEnd"/>
-      <w:r>
-        <w:rPr>
-          <w:rFonts w:ascii="Consolas" w:hAnsi="Consolas"/>
-          <w:b/>
-          <w:iCs/>
-          <w:lang w:val="es-419"/>
-        </w:rPr>
-        <w:t>)</w:t>
-      </w:r>
-      <w:r>
-        <w:rPr>
-          <w:rFonts w:ascii="Dax-Regular" w:hAnsi="Dax-Regular"/>
-          <w:b/>
-          <w:iCs/>
-          <w:lang w:val="es-419"/>
-        </w:rPr>
         <w:t xml:space="preserve"> </w:t>
       </w:r>
       <w:r>
@@ -2595,67 +2054,7 @@
           <w:iCs/>
           <w:lang w:val="es-419"/>
         </w:rPr>
-        <w:t xml:space="preserve">se encarga de retornar el elemento en la posición </w:t>
-      </w:r>
-      <w:proofErr w:type="spellStart"/>
-      <w:r>
-        <w:rPr>
-          <w:rFonts w:ascii="Dax-Regular" w:hAnsi="Dax-Regular"/>
-          <w:bCs/>
-          <w:iCs/>
-          <w:lang w:val="es-419"/>
-        </w:rPr>
-        <w:t>pos</w:t>
-      </w:r>
-      <w:proofErr w:type="spellEnd"/>
-      <w:r>
-        <w:rPr>
-          <w:rFonts w:ascii="Dax-Regular" w:hAnsi="Dax-Regular"/>
-          <w:bCs/>
-          <w:iCs/>
-          <w:lang w:val="es-419"/>
-        </w:rPr>
-        <w:t xml:space="preserve"> de la lista, esto lo hace recorriendo toda la lista hasta encontrar el elemento </w:t>
-      </w:r>
-      <w:proofErr w:type="spellStart"/>
-      <w:r>
-        <w:rPr>
-          <w:rFonts w:ascii="Dax-Regular" w:hAnsi="Dax-Regular"/>
-          <w:bCs/>
-          <w:iCs/>
-          <w:lang w:val="es-419"/>
-        </w:rPr>
-        <w:t>pos</w:t>
-      </w:r>
-      <w:proofErr w:type="spellEnd"/>
-      <w:r>
-        <w:rPr>
-          <w:rFonts w:ascii="Dax-Regular" w:hAnsi="Dax-Regular"/>
-          <w:bCs/>
-          <w:iCs/>
-          <w:lang w:val="es-419"/>
-        </w:rPr>
-        <w:t xml:space="preserve">, este si o si debe ser mayor a cero y menor o igual al tamaño de la lista. Para que esta función pueda funcionar correctamente la lista que recibe no puede estar vacía porque en tal caso, no se podrá retornar el elemento en la posición </w:t>
-      </w:r>
-      <w:proofErr w:type="spellStart"/>
-      <w:r>
-        <w:rPr>
-          <w:rFonts w:ascii="Dax-Regular" w:hAnsi="Dax-Regular"/>
-          <w:bCs/>
-          <w:iCs/>
-          <w:lang w:val="es-419"/>
-        </w:rPr>
-        <w:t>pos</w:t>
-      </w:r>
-      <w:proofErr w:type="spellEnd"/>
-      <w:r>
-        <w:rPr>
-          <w:rFonts w:ascii="Dax-Regular" w:hAnsi="Dax-Regular"/>
-          <w:bCs/>
-          <w:iCs/>
-          <w:lang w:val="es-419"/>
-        </w:rPr>
-        <w:t xml:space="preserve"> de la lista. La imagen a continuación demuestra un ejemplo de su funcionamiento:</w:t>
+        <w:t>se encarga de retornar el elemento en la posición pos de la lista, esto lo hace recorriendo toda la lista hasta encontrar el elemento pos, este si o si debe ser mayor a cero y menor o igual al tamaño de la lista. Para que esta función pueda funcionar correctamente la lista que recibe no puede estar vacía porque en tal caso, no se podrá retornar el elemento en la posición pos de la lista. La imagen a continuación demuestra un ejemplo de su funcionamiento:</w:t>
       </w:r>
       <w:r>
         <w:rPr>
@@ -2763,7 +2162,6 @@
         </w:rPr>
         <w:t xml:space="preserve">La función </w:t>
       </w:r>
-      <w:proofErr w:type="spellStart"/>
       <w:r>
         <w:rPr>
           <w:rFonts w:ascii="Consolas" w:hAnsi="Consolas"/>
@@ -2771,17 +2169,7 @@
           <w:iCs/>
           <w:lang w:val="es-419"/>
         </w:rPr>
-        <w:t>subList</w:t>
-      </w:r>
-      <w:proofErr w:type="spellEnd"/>
-      <w:r>
-        <w:rPr>
-          <w:rFonts w:ascii="Consolas" w:hAnsi="Consolas"/>
-          <w:b/>
-          <w:iCs/>
-          <w:lang w:val="es-419"/>
-        </w:rPr>
-        <w:t xml:space="preserve"> ()</w:t>
+        <w:t>subList ()</w:t>
       </w:r>
       <w:r>
         <w:rPr>
@@ -2790,27 +2178,7 @@
           <w:iCs/>
           <w:lang w:val="es-419"/>
         </w:rPr>
-        <w:t xml:space="preserve"> se encarga de retornar una </w:t>
-      </w:r>
-      <w:proofErr w:type="spellStart"/>
-      <w:r>
-        <w:rPr>
-          <w:rFonts w:ascii="Dax-Regular" w:hAnsi="Dax-Regular"/>
-          <w:bCs/>
-          <w:iCs/>
-          <w:lang w:val="es-419"/>
-        </w:rPr>
-        <w:t>sublista</w:t>
-      </w:r>
-      <w:proofErr w:type="spellEnd"/>
-      <w:r>
-        <w:rPr>
-          <w:rFonts w:ascii="Dax-Regular" w:hAnsi="Dax-Regular"/>
-          <w:bCs/>
-          <w:iCs/>
-          <w:lang w:val="es-419"/>
-        </w:rPr>
-        <w:t xml:space="preserve"> de la lista, esta recibe tres parámetros la lista previamente creada, la posición del elemento en la lista original desde la cual se desea realizar una copia de los elementos y el número de elementos a copiar en la nueva lista. La imagen a continuación demuestra un ejemplo de su funcionamiento:</w:t>
+        <w:t xml:space="preserve"> se encarga de retornar una sublista de la lista, esta recibe tres parámetros la lista previamente creada, la posición del elemento en la lista original desde la cual se desea realizar una copia de los elementos y el número de elementos a copiar en la nueva lista. La imagen a continuación demuestra un ejemplo de su funcionamiento:</w:t>
       </w:r>
       <w:r>
         <w:rPr>
@@ -3739,27 +3107,9 @@
   </w:num>
   <w:num w:numId="7">
     <w:abstractNumId w:val="4"/>
-    <w:lvlOverride w:ilvl="0"/>
-    <w:lvlOverride w:ilvl="1"/>
-    <w:lvlOverride w:ilvl="2"/>
-    <w:lvlOverride w:ilvl="3"/>
-    <w:lvlOverride w:ilvl="4"/>
-    <w:lvlOverride w:ilvl="5"/>
-    <w:lvlOverride w:ilvl="6"/>
-    <w:lvlOverride w:ilvl="7"/>
-    <w:lvlOverride w:ilvl="8"/>
   </w:num>
   <w:num w:numId="8">
     <w:abstractNumId w:val="1"/>
-    <w:lvlOverride w:ilvl="0"/>
-    <w:lvlOverride w:ilvl="1"/>
-    <w:lvlOverride w:ilvl="2"/>
-    <w:lvlOverride w:ilvl="3"/>
-    <w:lvlOverride w:ilvl="4"/>
-    <w:lvlOverride w:ilvl="5"/>
-    <w:lvlOverride w:ilvl="6"/>
-    <w:lvlOverride w:ilvl="7"/>
-    <w:lvlOverride w:ilvl="8"/>
   </w:num>
 </w:numbering>
 </file>

</xml_diff>